<commit_message>
Added PDF and Docx for walkthrough
</commit_message>
<xml_diff>
--- a/Avelo/Avelo_Cognitive_Walkthrough.docx
+++ b/Avelo/Avelo_Cognitive_Walkthrough.docx
@@ -5,18 +5,30 @@
     <w:p>
       <w:pPr>
         <w:pStyle w:val="Heading1"/>
+        <w:rPr>
+          <w:rFonts w:ascii="Calibri" w:hAnsi="Calibri" w:cs="Calibri"/>
+        </w:rPr>
       </w:pPr>
       <w:bookmarkStart w:id="0" w:name="X8d848cfe383e13cc78c2f21e7428684c55e141d"/>
       <w:r>
+        <w:rPr>
+          <w:rFonts w:ascii="Calibri" w:hAnsi="Calibri" w:cs="Calibri"/>
+        </w:rPr>
         <w:t>Cognitive Walkthrough and Analysis - Aveloair.com</w:t>
       </w:r>
     </w:p>
     <w:p>
       <w:pPr>
         <w:pStyle w:val="Heading2"/>
+        <w:rPr>
+          <w:rFonts w:ascii="Calibri" w:hAnsi="Calibri" w:cs="Calibri"/>
+        </w:rPr>
       </w:pPr>
       <w:bookmarkStart w:id="1" w:name="process-description"/>
       <w:r>
+        <w:rPr>
+          <w:rFonts w:ascii="Calibri" w:hAnsi="Calibri" w:cs="Calibri"/>
+        </w:rPr>
         <w:t>Process Description</w:t>
       </w:r>
     </w:p>
@@ -27,8 +39,14 @@
           <w:ilvl w:val="0"/>
           <w:numId w:val="1"/>
         </w:numPr>
-      </w:pPr>
-      <w:r>
+        <w:rPr>
+          <w:rFonts w:ascii="Calibri" w:hAnsi="Calibri" w:cs="Calibri"/>
+        </w:rPr>
+      </w:pPr>
+      <w:r>
+        <w:rPr>
+          <w:rFonts w:ascii="Calibri" w:hAnsi="Calibri" w:cs="Calibri"/>
+        </w:rPr>
         <w:t>Generate a complete list of steps required to complete the task.</w:t>
       </w:r>
     </w:p>
@@ -39,8 +57,14 @@
           <w:ilvl w:val="0"/>
           <w:numId w:val="1"/>
         </w:numPr>
-      </w:pPr>
-      <w:r>
+        <w:rPr>
+          <w:rFonts w:ascii="Calibri" w:hAnsi="Calibri" w:cs="Calibri"/>
+        </w:rPr>
+      </w:pPr>
+      <w:r>
+        <w:rPr>
+          <w:rFonts w:ascii="Calibri" w:hAnsi="Calibri" w:cs="Calibri"/>
+        </w:rPr>
         <w:t>For each step, answer following questions, with an explanation when useful:</w:t>
       </w:r>
     </w:p>
@@ -50,120 +74,152 @@
           <w:ilvl w:val="1"/>
           <w:numId w:val="2"/>
         </w:numPr>
-      </w:pPr>
-      <w:r>
-        <w:rPr>
+        <w:rPr>
+          <w:rFonts w:ascii="Calibri" w:hAnsi="Calibri" w:cs="Calibri"/>
+        </w:rPr>
+      </w:pPr>
+      <w:r>
+        <w:rPr>
+          <w:rFonts w:ascii="Calibri" w:hAnsi="Calibri" w:cs="Calibri"/>
+        </w:rPr>
+        <w:t>Will the User know the next step?</w:t>
+      </w:r>
+    </w:p>
+    <w:p>
+      <w:pPr>
+        <w:numPr>
+          <w:ilvl w:val="1"/>
+          <w:numId w:val="2"/>
+        </w:numPr>
+        <w:rPr>
+          <w:rFonts w:ascii="Calibri" w:hAnsi="Calibri" w:cs="Calibri"/>
+        </w:rPr>
+      </w:pPr>
+      <w:r>
+        <w:rPr>
+          <w:rFonts w:ascii="Calibri" w:hAnsi="Calibri" w:cs="Calibri"/>
+        </w:rPr>
+        <w:t>Will the User see the control?</w:t>
+      </w:r>
+    </w:p>
+    <w:p>
+      <w:pPr>
+        <w:numPr>
+          <w:ilvl w:val="1"/>
+          <w:numId w:val="2"/>
+        </w:numPr>
+        <w:rPr>
+          <w:rFonts w:ascii="Calibri" w:hAnsi="Calibri" w:cs="Calibri"/>
+        </w:rPr>
+      </w:pPr>
+      <w:r>
+        <w:rPr>
+          <w:rFonts w:ascii="Calibri" w:hAnsi="Calibri" w:cs="Calibri"/>
+        </w:rPr>
+        <w:t>Will the User understand the control?</w:t>
+      </w:r>
+    </w:p>
+    <w:p>
+      <w:pPr>
+        <w:numPr>
+          <w:ilvl w:val="1"/>
+          <w:numId w:val="2"/>
+        </w:numPr>
+        <w:rPr>
+          <w:rFonts w:ascii="Calibri" w:hAnsi="Calibri" w:cs="Calibri"/>
+        </w:rPr>
+      </w:pPr>
+      <w:r>
+        <w:rPr>
+          <w:rFonts w:ascii="Calibri" w:hAnsi="Calibri" w:cs="Calibri"/>
+        </w:rPr>
+        <w:t>If the correct action is performed, will the User see that progress is made toward the solution of the task?</w:t>
+      </w:r>
+    </w:p>
+    <w:p>
+      <w:pPr>
+        <w:pStyle w:val="Compact"/>
+        <w:numPr>
+          <w:ilvl w:val="0"/>
+          <w:numId w:val="1"/>
+        </w:numPr>
+        <w:rPr>
+          <w:rFonts w:ascii="Calibri" w:hAnsi="Calibri" w:cs="Calibri"/>
+        </w:rPr>
+      </w:pPr>
+      <w:r>
+        <w:rPr>
+          <w:rFonts w:ascii="Calibri" w:hAnsi="Calibri" w:cs="Calibri"/>
+        </w:rPr>
+        <w:t>Provide a summary of findings.</w:t>
+      </w:r>
+    </w:p>
+    <w:p>
+      <w:pPr>
+        <w:pStyle w:val="Heading2"/>
+        <w:rPr>
+          <w:rFonts w:ascii="Calibri" w:hAnsi="Calibri" w:cs="Calibri"/>
+        </w:rPr>
+      </w:pPr>
+      <w:bookmarkStart w:id="2" w:name="task-parameters"/>
+      <w:bookmarkEnd w:id="1"/>
+      <w:r>
+        <w:rPr>
+          <w:rFonts w:ascii="Calibri" w:hAnsi="Calibri" w:cs="Calibri"/>
+        </w:rPr>
+        <w:t>Task Parameters</w:t>
+      </w:r>
+    </w:p>
+    <w:p>
+      <w:pPr>
+        <w:pStyle w:val="Heading3"/>
+        <w:rPr>
+          <w:rFonts w:ascii="Calibri" w:hAnsi="Calibri" w:cs="Calibri"/>
+        </w:rPr>
+      </w:pPr>
+      <w:bookmarkStart w:id="3" w:name="task-description"/>
+      <w:r>
+        <w:rPr>
+          <w:rFonts w:ascii="Calibri" w:hAnsi="Calibri" w:cs="Calibri"/>
+        </w:rPr>
+        <w:t>Task Description</w:t>
+      </w:r>
+    </w:p>
+    <w:p>
+      <w:pPr>
+        <w:pStyle w:val="FirstParagraph"/>
+        <w:rPr>
+          <w:rFonts w:ascii="Calibri" w:hAnsi="Calibri" w:cs="Calibri"/>
+        </w:rPr>
+      </w:pPr>
+      <w:r>
+        <w:rPr>
+          <w:rFonts w:ascii="Calibri" w:hAnsi="Calibri" w:cs="Calibri"/>
           <w:b/>
           <w:bCs/>
         </w:rPr>
-        <w:t>Will the User know the next step?</w:t>
-      </w:r>
-    </w:p>
-    <w:p>
-      <w:pPr>
-        <w:numPr>
-          <w:ilvl w:val="1"/>
-          <w:numId w:val="2"/>
-        </w:numPr>
-      </w:pPr>
-      <w:r>
-        <w:rPr>
-          <w:b/>
-          <w:bCs/>
-        </w:rPr>
-        <w:t>Will the User see the control?</w:t>
-      </w:r>
-    </w:p>
-    <w:p>
-      <w:pPr>
-        <w:numPr>
-          <w:ilvl w:val="1"/>
-          <w:numId w:val="2"/>
-        </w:numPr>
-      </w:pPr>
-      <w:r>
-        <w:rPr>
-          <w:b/>
-          <w:bCs/>
-        </w:rPr>
-        <w:t>Will the User understand the control?</w:t>
-      </w:r>
-    </w:p>
-    <w:p>
-      <w:pPr>
-        <w:numPr>
-          <w:ilvl w:val="1"/>
-          <w:numId w:val="2"/>
-        </w:numPr>
-      </w:pPr>
-      <w:r>
-        <w:rPr>
-          <w:b/>
-          <w:bCs/>
-        </w:rPr>
-        <w:t>If the correct action is performed, will the User see that progress is made t</w:t>
-      </w:r>
-      <w:r>
-        <w:rPr>
-          <w:b/>
-          <w:bCs/>
-        </w:rPr>
-        <w:t>oward the solution of the task?</w:t>
-      </w:r>
-    </w:p>
-    <w:p>
-      <w:pPr>
-        <w:pStyle w:val="Compact"/>
-        <w:numPr>
-          <w:ilvl w:val="0"/>
-          <w:numId w:val="1"/>
-        </w:numPr>
-      </w:pPr>
-      <w:r>
-        <w:t>Provide a summary of findings.</w:t>
-      </w:r>
-    </w:p>
-    <w:p>
-      <w:pPr>
-        <w:pStyle w:val="Heading2"/>
-      </w:pPr>
-      <w:bookmarkStart w:id="2" w:name="task-parameters"/>
-      <w:bookmarkEnd w:id="1"/>
-      <w:r>
-        <w:t>Task Parameters</w:t>
+        <w:t>Flight Selection.</w:t>
+      </w:r>
+      <w:r>
+        <w:rPr>
+          <w:rFonts w:ascii="Calibri" w:hAnsi="Calibri" w:cs="Calibri"/>
+        </w:rPr>
+        <w:t xml:space="preserve"> Go to Aveloair.com and get tickets for an upcoming flight.</w:t>
       </w:r>
     </w:p>
     <w:p>
       <w:pPr>
         <w:pStyle w:val="Heading3"/>
-      </w:pPr>
-      <w:bookmarkStart w:id="3" w:name="task-description"/>
-      <w:r>
-        <w:t>Task Description</w:t>
-      </w:r>
-    </w:p>
-    <w:p>
-      <w:pPr>
-        <w:pStyle w:val="FirstParagraph"/>
-      </w:pPr>
-      <w:r>
-        <w:rPr>
-          <w:b/>
-          <w:bCs/>
-        </w:rPr>
-        <w:t>Flight Selection.</w:t>
-      </w:r>
-      <w:r>
-        <w:t xml:space="preserve"> Go to Aveloair.com and get tickets for an upcoming flight.</w:t>
-      </w:r>
-    </w:p>
-    <w:p>
-      <w:pPr>
-        <w:pStyle w:val="Heading3"/>
+        <w:rPr>
+          <w:rFonts w:ascii="Calibri" w:hAnsi="Calibri" w:cs="Calibri"/>
+        </w:rPr>
       </w:pPr>
       <w:bookmarkStart w:id="4" w:name="requirements"/>
       <w:bookmarkEnd w:id="3"/>
       <w:r>
+        <w:rPr>
+          <w:rFonts w:ascii="Calibri" w:hAnsi="Calibri" w:cs="Calibri"/>
+        </w:rPr>
         <w:t>Requirements</w:t>
       </w:r>
     </w:p>
@@ -174,8 +230,14 @@
           <w:ilvl w:val="0"/>
           <w:numId w:val="3"/>
         </w:numPr>
-      </w:pPr>
-      <w:r>
+        <w:rPr>
+          <w:rFonts w:ascii="Calibri" w:hAnsi="Calibri" w:cs="Calibri"/>
+        </w:rPr>
+      </w:pPr>
+      <w:r>
+        <w:rPr>
+          <w:rFonts w:ascii="Calibri" w:hAnsi="Calibri" w:cs="Calibri"/>
+        </w:rPr>
         <w:t>From Fort Collins/Loveland, CO to Las Vegas, NV</w:t>
       </w:r>
     </w:p>
@@ -186,12 +248,15 @@
           <w:ilvl w:val="0"/>
           <w:numId w:val="3"/>
         </w:numPr>
-      </w:pPr>
-      <w:r>
-        <w:t xml:space="preserve">From Dec. 18th to Dec </w:t>
-      </w:r>
-      <w:r>
-        <w:t>22nd</w:t>
+        <w:rPr>
+          <w:rFonts w:ascii="Calibri" w:hAnsi="Calibri" w:cs="Calibri"/>
+        </w:rPr>
+      </w:pPr>
+      <w:r>
+        <w:rPr>
+          <w:rFonts w:ascii="Calibri" w:hAnsi="Calibri" w:cs="Calibri"/>
+        </w:rPr>
+        <w:t>From Dec. 18th to Dec 22nd</w:t>
       </w:r>
     </w:p>
     <w:p>
@@ -201,8 +266,14 @@
           <w:ilvl w:val="0"/>
           <w:numId w:val="3"/>
         </w:numPr>
-      </w:pPr>
-      <w:r>
+        <w:rPr>
+          <w:rFonts w:ascii="Calibri" w:hAnsi="Calibri" w:cs="Calibri"/>
+        </w:rPr>
+      </w:pPr>
+      <w:r>
+        <w:rPr>
+          <w:rFonts w:ascii="Calibri" w:hAnsi="Calibri" w:cs="Calibri"/>
+        </w:rPr>
         <w:t>Must have ‘Extra Legroom’</w:t>
       </w:r>
     </w:p>
@@ -213,18 +284,30 @@
           <w:ilvl w:val="0"/>
           <w:numId w:val="3"/>
         </w:numPr>
-      </w:pPr>
-      <w:r>
+        <w:rPr>
+          <w:rFonts w:ascii="Calibri" w:hAnsi="Calibri" w:cs="Calibri"/>
+        </w:rPr>
+      </w:pPr>
+      <w:r>
+        <w:rPr>
+          <w:rFonts w:ascii="Calibri" w:hAnsi="Calibri" w:cs="Calibri"/>
+        </w:rPr>
         <w:t>One (1) Bag: 28” x 20” x 14”</w:t>
       </w:r>
     </w:p>
     <w:p>
       <w:pPr>
         <w:pStyle w:val="Heading3"/>
+        <w:rPr>
+          <w:rFonts w:ascii="Calibri" w:hAnsi="Calibri" w:cs="Calibri"/>
+        </w:rPr>
       </w:pPr>
       <w:bookmarkStart w:id="5" w:name="preferences"/>
       <w:bookmarkEnd w:id="4"/>
       <w:r>
+        <w:rPr>
+          <w:rFonts w:ascii="Calibri" w:hAnsi="Calibri" w:cs="Calibri"/>
+        </w:rPr>
         <w:t>Preferences</w:t>
       </w:r>
     </w:p>
@@ -235,8 +318,14 @@
           <w:ilvl w:val="0"/>
           <w:numId w:val="4"/>
         </w:numPr>
-      </w:pPr>
-      <w:r>
+        <w:rPr>
+          <w:rFonts w:ascii="Calibri" w:hAnsi="Calibri" w:cs="Calibri"/>
+        </w:rPr>
+      </w:pPr>
+      <w:r>
+        <w:rPr>
+          <w:rFonts w:ascii="Calibri" w:hAnsi="Calibri" w:cs="Calibri"/>
+        </w:rPr>
         <w:t>Minimize Cost</w:t>
       </w:r>
     </w:p>
@@ -247,37 +336,59 @@
           <w:ilvl w:val="0"/>
           <w:numId w:val="4"/>
         </w:numPr>
-      </w:pPr>
-      <w:r>
+        <w:rPr>
+          <w:rFonts w:ascii="Calibri" w:hAnsi="Calibri" w:cs="Calibri"/>
+        </w:rPr>
+      </w:pPr>
+      <w:r>
+        <w:rPr>
+          <w:rFonts w:ascii="Calibri" w:hAnsi="Calibri" w:cs="Calibri"/>
+        </w:rPr>
         <w:t>Priority Boarding</w:t>
       </w:r>
     </w:p>
     <w:p>
       <w:pPr>
         <w:pStyle w:val="Heading2"/>
+        <w:rPr>
+          <w:rFonts w:ascii="Calibri" w:hAnsi="Calibri" w:cs="Calibri"/>
+        </w:rPr>
       </w:pPr>
       <w:bookmarkStart w:id="6" w:name="environment-details"/>
       <w:bookmarkEnd w:id="2"/>
       <w:bookmarkEnd w:id="5"/>
       <w:r>
+        <w:rPr>
+          <w:rFonts w:ascii="Calibri" w:hAnsi="Calibri" w:cs="Calibri"/>
+        </w:rPr>
         <w:t>Environment Details</w:t>
       </w:r>
     </w:p>
     <w:p>
       <w:pPr>
         <w:pStyle w:val="Heading3"/>
+        <w:rPr>
+          <w:rFonts w:ascii="Calibri" w:hAnsi="Calibri" w:cs="Calibri"/>
+        </w:rPr>
       </w:pPr>
       <w:bookmarkStart w:id="7" w:name="system"/>
       <w:r>
+        <w:rPr>
+          <w:rFonts w:ascii="Calibri" w:hAnsi="Calibri" w:cs="Calibri"/>
+        </w:rPr>
         <w:t>System</w:t>
       </w:r>
     </w:p>
     <w:p>
       <w:pPr>
         <w:pStyle w:val="FirstParagraph"/>
-      </w:pPr>
-      <w:r>
-        <w:rPr>
+        <w:rPr>
+          <w:rFonts w:ascii="Calibri" w:hAnsi="Calibri" w:cs="Calibri"/>
+        </w:rPr>
+      </w:pPr>
+      <w:r>
+        <w:rPr>
+          <w:rFonts w:ascii="Calibri" w:hAnsi="Calibri" w:cs="Calibri"/>
           <w:noProof/>
         </w:rPr>
         <w:drawing>
@@ -326,10 +437,16 @@
     <w:p>
       <w:pPr>
         <w:pStyle w:val="Heading3"/>
+        <w:rPr>
+          <w:rFonts w:ascii="Calibri" w:hAnsi="Calibri" w:cs="Calibri"/>
+        </w:rPr>
       </w:pPr>
       <w:bookmarkStart w:id="8" w:name="browser"/>
       <w:bookmarkEnd w:id="7"/>
       <w:r>
+        <w:rPr>
+          <w:rFonts w:ascii="Calibri" w:hAnsi="Calibri" w:cs="Calibri"/>
+        </w:rPr>
         <w:lastRenderedPageBreak/>
         <w:t>Browser</w:t>
       </w:r>
@@ -337,45 +454,73 @@
     <w:p>
       <w:pPr>
         <w:pStyle w:val="FirstParagraph"/>
-      </w:pPr>
-      <w:r>
+        <w:rPr>
+          <w:rFonts w:ascii="Calibri" w:hAnsi="Calibri" w:cs="Calibri"/>
+        </w:rPr>
+      </w:pPr>
+      <w:r>
+        <w:rPr>
+          <w:rFonts w:ascii="Calibri" w:hAnsi="Calibri" w:cs="Calibri"/>
+        </w:rPr>
         <w:t>Safari - 15.1 (17612.2.9.1.20)</w:t>
       </w:r>
     </w:p>
     <w:p>
       <w:pPr>
         <w:pStyle w:val="Heading3"/>
+        <w:rPr>
+          <w:rFonts w:ascii="Calibri" w:hAnsi="Calibri" w:cs="Calibri"/>
+        </w:rPr>
       </w:pPr>
       <w:bookmarkStart w:id="9" w:name="datetime"/>
       <w:bookmarkEnd w:id="8"/>
       <w:r>
+        <w:rPr>
+          <w:rFonts w:ascii="Calibri" w:hAnsi="Calibri" w:cs="Calibri"/>
+        </w:rPr>
         <w:t>Date/Time</w:t>
       </w:r>
     </w:p>
     <w:p>
       <w:pPr>
         <w:pStyle w:val="FirstParagraph"/>
-      </w:pPr>
-      <w:r>
+        <w:rPr>
+          <w:rFonts w:ascii="Calibri" w:hAnsi="Calibri" w:cs="Calibri"/>
+        </w:rPr>
+      </w:pPr>
+      <w:r>
+        <w:rPr>
+          <w:rFonts w:ascii="Calibri" w:hAnsi="Calibri" w:cs="Calibri"/>
+        </w:rPr>
         <w:t>Oct. 29th, 2021. ~10pm EST.</w:t>
       </w:r>
     </w:p>
     <w:p>
       <w:pPr>
         <w:pStyle w:val="Heading3"/>
+        <w:rPr>
+          <w:rFonts w:ascii="Calibri" w:hAnsi="Calibri" w:cs="Calibri"/>
+        </w:rPr>
       </w:pPr>
       <w:bookmarkStart w:id="10" w:name="autofill-settings"/>
       <w:bookmarkEnd w:id="9"/>
       <w:r>
+        <w:rPr>
+          <w:rFonts w:ascii="Calibri" w:hAnsi="Calibri" w:cs="Calibri"/>
+        </w:rPr>
         <w:t>Autofill Settings</w:t>
       </w:r>
     </w:p>
     <w:p>
       <w:pPr>
         <w:pStyle w:val="FirstParagraph"/>
-      </w:pPr>
-      <w:r>
-        <w:rPr>
+        <w:rPr>
+          <w:rFonts w:ascii="Calibri" w:hAnsi="Calibri" w:cs="Calibri"/>
+        </w:rPr>
+      </w:pPr>
+      <w:r>
+        <w:rPr>
+          <w:rFonts w:ascii="Calibri" w:hAnsi="Calibri" w:cs="Calibri"/>
           <w:noProof/>
         </w:rPr>
         <w:drawing>
@@ -424,21 +569,33 @@
     <w:p>
       <w:pPr>
         <w:pStyle w:val="Heading1"/>
+        <w:rPr>
+          <w:rFonts w:ascii="Calibri" w:hAnsi="Calibri" w:cs="Calibri"/>
+        </w:rPr>
       </w:pPr>
       <w:bookmarkStart w:id="11" w:name="cognitive-walkthrough"/>
       <w:bookmarkEnd w:id="0"/>
       <w:bookmarkEnd w:id="6"/>
       <w:bookmarkEnd w:id="10"/>
       <w:r>
+        <w:rPr>
+          <w:rFonts w:ascii="Calibri" w:hAnsi="Calibri" w:cs="Calibri"/>
+        </w:rPr>
         <w:t>Cognitive Walkthrough</w:t>
       </w:r>
     </w:p>
     <w:p>
       <w:pPr>
         <w:pStyle w:val="Heading2"/>
+        <w:rPr>
+          <w:rFonts w:ascii="Calibri" w:hAnsi="Calibri" w:cs="Calibri"/>
+        </w:rPr>
       </w:pPr>
       <w:bookmarkStart w:id="12" w:name="search-function"/>
       <w:r>
+        <w:rPr>
+          <w:rFonts w:ascii="Calibri" w:hAnsi="Calibri" w:cs="Calibri"/>
+        </w:rPr>
         <w:t>Search Function</w:t>
       </w:r>
     </w:p>
@@ -449,9 +606,13 @@
           <w:ilvl w:val="0"/>
           <w:numId w:val="5"/>
         </w:numPr>
-      </w:pPr>
-      <w:r>
-        <w:rPr>
+        <w:rPr>
+          <w:rFonts w:ascii="Calibri" w:hAnsi="Calibri" w:cs="Calibri"/>
+        </w:rPr>
+      </w:pPr>
+      <w:r>
+        <w:rPr>
+          <w:rFonts w:ascii="Calibri" w:hAnsi="Calibri" w:cs="Calibri"/>
           <w:b/>
           <w:bCs/>
         </w:rPr>
@@ -465,9 +626,13 @@
           <w:ilvl w:val="0"/>
           <w:numId w:val="5"/>
         </w:numPr>
-      </w:pPr>
-      <w:r>
-        <w:rPr>
+        <w:rPr>
+          <w:rFonts w:ascii="Calibri" w:hAnsi="Calibri" w:cs="Calibri"/>
+        </w:rPr>
+      </w:pPr>
+      <w:r>
+        <w:rPr>
+          <w:rFonts w:ascii="Calibri" w:hAnsi="Calibri" w:cs="Calibri"/>
           <w:b/>
           <w:bCs/>
         </w:rPr>
@@ -481,8 +646,14 @@
           <w:ilvl w:val="1"/>
           <w:numId w:val="6"/>
         </w:numPr>
-      </w:pPr>
-      <w:r>
+        <w:rPr>
+          <w:rFonts w:ascii="Calibri" w:hAnsi="Calibri" w:cs="Calibri"/>
+        </w:rPr>
+      </w:pPr>
+      <w:r>
+        <w:rPr>
+          <w:rFonts w:ascii="Calibri" w:hAnsi="Calibri" w:cs="Calibri"/>
+        </w:rPr>
         <w:t>Yes, if they know why they’re visiting site.</w:t>
       </w:r>
     </w:p>
@@ -493,8 +664,14 @@
           <w:ilvl w:val="1"/>
           <w:numId w:val="6"/>
         </w:numPr>
-      </w:pPr>
-      <w:r>
+        <w:rPr>
+          <w:rFonts w:ascii="Calibri" w:hAnsi="Calibri" w:cs="Calibri"/>
+        </w:rPr>
+      </w:pPr>
+      <w:r>
+        <w:rPr>
+          <w:rFonts w:ascii="Calibri" w:hAnsi="Calibri" w:cs="Calibri"/>
+        </w:rPr>
         <w:t>Yes, it’s in an obvious location.</w:t>
       </w:r>
     </w:p>
@@ -505,12 +682,15 @@
           <w:ilvl w:val="1"/>
           <w:numId w:val="6"/>
         </w:numPr>
-      </w:pPr>
-      <w:r>
-        <w:t>Yes, if they have familiarity with sear</w:t>
-      </w:r>
-      <w:r>
-        <w:t>ch by city functions.</w:t>
+        <w:rPr>
+          <w:rFonts w:ascii="Calibri" w:hAnsi="Calibri" w:cs="Calibri"/>
+        </w:rPr>
+      </w:pPr>
+      <w:r>
+        <w:rPr>
+          <w:rFonts w:ascii="Calibri" w:hAnsi="Calibri" w:cs="Calibri"/>
+        </w:rPr>
+        <w:t>Yes, if they have familiarity with search by city functions.</w:t>
       </w:r>
     </w:p>
     <w:p>
@@ -520,8 +700,14 @@
           <w:ilvl w:val="1"/>
           <w:numId w:val="6"/>
         </w:numPr>
-      </w:pPr>
-      <w:r>
+        <w:rPr>
+          <w:rFonts w:ascii="Calibri" w:hAnsi="Calibri" w:cs="Calibri"/>
+        </w:rPr>
+      </w:pPr>
+      <w:r>
+        <w:rPr>
+          <w:rFonts w:ascii="Calibri" w:hAnsi="Calibri" w:cs="Calibri"/>
+        </w:rPr>
         <w:t>Yes, the box will be filled.</w:t>
       </w:r>
     </w:p>
@@ -532,9 +718,13 @@
           <w:ilvl w:val="0"/>
           <w:numId w:val="5"/>
         </w:numPr>
-      </w:pPr>
-      <w:r>
-        <w:rPr>
+        <w:rPr>
+          <w:rFonts w:ascii="Calibri" w:hAnsi="Calibri" w:cs="Calibri"/>
+        </w:rPr>
+      </w:pPr>
+      <w:r>
+        <w:rPr>
+          <w:rFonts w:ascii="Calibri" w:hAnsi="Calibri" w:cs="Calibri"/>
           <w:b/>
           <w:bCs/>
         </w:rPr>
@@ -548,8 +738,14 @@
           <w:ilvl w:val="1"/>
           <w:numId w:val="7"/>
         </w:numPr>
-      </w:pPr>
-      <w:r>
+        <w:rPr>
+          <w:rFonts w:ascii="Calibri" w:hAnsi="Calibri" w:cs="Calibri"/>
+        </w:rPr>
+      </w:pPr>
+      <w:r>
+        <w:rPr>
+          <w:rFonts w:ascii="Calibri" w:hAnsi="Calibri" w:cs="Calibri"/>
+        </w:rPr>
         <w:t>Yes.</w:t>
       </w:r>
     </w:p>
@@ -560,8 +756,14 @@
           <w:ilvl w:val="1"/>
           <w:numId w:val="7"/>
         </w:numPr>
-      </w:pPr>
-      <w:r>
+        <w:rPr>
+          <w:rFonts w:ascii="Calibri" w:hAnsi="Calibri" w:cs="Calibri"/>
+        </w:rPr>
+      </w:pPr>
+      <w:r>
+        <w:rPr>
+          <w:rFonts w:ascii="Calibri" w:hAnsi="Calibri" w:cs="Calibri"/>
+        </w:rPr>
         <w:t>Yes.</w:t>
       </w:r>
     </w:p>
@@ -572,8 +774,14 @@
           <w:ilvl w:val="1"/>
           <w:numId w:val="7"/>
         </w:numPr>
-      </w:pPr>
-      <w:r>
+        <w:rPr>
+          <w:rFonts w:ascii="Calibri" w:hAnsi="Calibri" w:cs="Calibri"/>
+        </w:rPr>
+      </w:pPr>
+      <w:r>
+        <w:rPr>
+          <w:rFonts w:ascii="Calibri" w:hAnsi="Calibri" w:cs="Calibri"/>
+        </w:rPr>
         <w:t>Yes.</w:t>
       </w:r>
     </w:p>
@@ -584,8 +792,14 @@
           <w:ilvl w:val="1"/>
           <w:numId w:val="7"/>
         </w:numPr>
-      </w:pPr>
-      <w:r>
+        <w:rPr>
+          <w:rFonts w:ascii="Calibri" w:hAnsi="Calibri" w:cs="Calibri"/>
+        </w:rPr>
+      </w:pPr>
+      <w:r>
+        <w:rPr>
+          <w:rFonts w:ascii="Calibri" w:hAnsi="Calibri" w:cs="Calibri"/>
+        </w:rPr>
         <w:t>Yes.</w:t>
       </w:r>
     </w:p>
@@ -596,9 +810,13 @@
           <w:ilvl w:val="0"/>
           <w:numId w:val="5"/>
         </w:numPr>
-      </w:pPr>
-      <w:r>
-        <w:rPr>
+        <w:rPr>
+          <w:rFonts w:ascii="Calibri" w:hAnsi="Calibri" w:cs="Calibri"/>
+        </w:rPr>
+      </w:pPr>
+      <w:r>
+        <w:rPr>
+          <w:rFonts w:ascii="Calibri" w:hAnsi="Calibri" w:cs="Calibri"/>
           <w:b/>
           <w:bCs/>
         </w:rPr>
@@ -612,12 +830,15 @@
           <w:ilvl w:val="1"/>
           <w:numId w:val="8"/>
         </w:numPr>
-      </w:pPr>
-      <w:r>
-        <w:t>Yes, this step involved selecting a desired da</w:t>
-      </w:r>
-      <w:r>
-        <w:t>te range given a Round Trip, which is the preselected option.</w:t>
+        <w:rPr>
+          <w:rFonts w:ascii="Calibri" w:hAnsi="Calibri" w:cs="Calibri"/>
+        </w:rPr>
+      </w:pPr>
+      <w:r>
+        <w:rPr>
+          <w:rFonts w:ascii="Calibri" w:hAnsi="Calibri" w:cs="Calibri"/>
+        </w:rPr>
+        <w:t>Yes, this step involved selecting a desired date range given a Round Trip, which is the preselected option.</w:t>
       </w:r>
     </w:p>
     <w:p>
@@ -627,8 +848,14 @@
           <w:ilvl w:val="1"/>
           <w:numId w:val="8"/>
         </w:numPr>
-      </w:pPr>
-      <w:r>
+        <w:rPr>
+          <w:rFonts w:ascii="Calibri" w:hAnsi="Calibri" w:cs="Calibri"/>
+        </w:rPr>
+      </w:pPr>
+      <w:r>
+        <w:rPr>
+          <w:rFonts w:ascii="Calibri" w:hAnsi="Calibri" w:cs="Calibri"/>
+        </w:rPr>
         <w:t>Yes, if they’re looking for the next step, they’ll see it as further down the list of prerequisites for searching.</w:t>
       </w:r>
     </w:p>
@@ -639,8 +866,14 @@
           <w:ilvl w:val="1"/>
           <w:numId w:val="8"/>
         </w:numPr>
-      </w:pPr>
-      <w:r>
+        <w:rPr>
+          <w:rFonts w:ascii="Calibri" w:hAnsi="Calibri" w:cs="Calibri"/>
+        </w:rPr>
+      </w:pPr>
+      <w:r>
+        <w:rPr>
+          <w:rFonts w:ascii="Calibri" w:hAnsi="Calibri" w:cs="Calibri"/>
+        </w:rPr>
         <w:t>No, the act of selecting two dates can be confusing.</w:t>
       </w:r>
     </w:p>
@@ -651,12 +884,15 @@
           <w:ilvl w:val="1"/>
           <w:numId w:val="8"/>
         </w:numPr>
-      </w:pPr>
-      <w:r>
-        <w:t>Yes, progress is obvious a</w:t>
-      </w:r>
-      <w:r>
-        <w:t>s the date range is filled afterwards.</w:t>
+        <w:rPr>
+          <w:rFonts w:ascii="Calibri" w:hAnsi="Calibri" w:cs="Calibri"/>
+        </w:rPr>
+      </w:pPr>
+      <w:r>
+        <w:rPr>
+          <w:rFonts w:ascii="Calibri" w:hAnsi="Calibri" w:cs="Calibri"/>
+        </w:rPr>
+        <w:t>Yes, progress is obvious as the date range is filled afterwards.</w:t>
       </w:r>
     </w:p>
     <w:p>
@@ -666,9 +902,13 @@
           <w:ilvl w:val="0"/>
           <w:numId w:val="5"/>
         </w:numPr>
-      </w:pPr>
-      <w:r>
-        <w:rPr>
+        <w:rPr>
+          <w:rFonts w:ascii="Calibri" w:hAnsi="Calibri" w:cs="Calibri"/>
+        </w:rPr>
+      </w:pPr>
+      <w:r>
+        <w:rPr>
+          <w:rFonts w:ascii="Calibri" w:hAnsi="Calibri" w:cs="Calibri"/>
           <w:b/>
           <w:bCs/>
         </w:rPr>
@@ -682,8 +922,14 @@
           <w:ilvl w:val="1"/>
           <w:numId w:val="9"/>
         </w:numPr>
-      </w:pPr>
-      <w:r>
+        <w:rPr>
+          <w:rFonts w:ascii="Calibri" w:hAnsi="Calibri" w:cs="Calibri"/>
+        </w:rPr>
+      </w:pPr>
+      <w:r>
+        <w:rPr>
+          <w:rFonts w:ascii="Calibri" w:hAnsi="Calibri" w:cs="Calibri"/>
+        </w:rPr>
         <w:t>Yes, they’ll know they need to change it if they don’t only have 1 adult flying.</w:t>
       </w:r>
     </w:p>
@@ -694,8 +940,14 @@
           <w:ilvl w:val="1"/>
           <w:numId w:val="9"/>
         </w:numPr>
-      </w:pPr>
-      <w:r>
+        <w:rPr>
+          <w:rFonts w:ascii="Calibri" w:hAnsi="Calibri" w:cs="Calibri"/>
+        </w:rPr>
+      </w:pPr>
+      <w:r>
+        <w:rPr>
+          <w:rFonts w:ascii="Calibri" w:hAnsi="Calibri" w:cs="Calibri"/>
+        </w:rPr>
         <w:t>Yes, it’s obvious within the selections.</w:t>
       </w:r>
     </w:p>
@@ -706,8 +958,15 @@
           <w:ilvl w:val="1"/>
           <w:numId w:val="9"/>
         </w:numPr>
-      </w:pPr>
-      <w:r>
+        <w:rPr>
+          <w:rFonts w:ascii="Calibri" w:hAnsi="Calibri" w:cs="Calibri"/>
+        </w:rPr>
+      </w:pPr>
+      <w:r>
+        <w:rPr>
+          <w:rFonts w:ascii="Calibri" w:hAnsi="Calibri" w:cs="Calibri"/>
+        </w:rPr>
+        <w:lastRenderedPageBreak/>
         <w:t>Yes.</w:t>
       </w:r>
     </w:p>
@@ -718,9 +977,14 @@
           <w:ilvl w:val="1"/>
           <w:numId w:val="9"/>
         </w:numPr>
-      </w:pPr>
-      <w:r>
-        <w:lastRenderedPageBreak/>
+        <w:rPr>
+          <w:rFonts w:ascii="Calibri" w:hAnsi="Calibri" w:cs="Calibri"/>
+        </w:rPr>
+      </w:pPr>
+      <w:r>
+        <w:rPr>
+          <w:rFonts w:ascii="Calibri" w:hAnsi="Calibri" w:cs="Calibri"/>
+        </w:rPr>
         <w:t>Yes, there’ll be a change if they make a change.</w:t>
       </w:r>
     </w:p>
@@ -731,9 +995,13 @@
           <w:ilvl w:val="0"/>
           <w:numId w:val="5"/>
         </w:numPr>
-      </w:pPr>
-      <w:r>
-        <w:rPr>
+        <w:rPr>
+          <w:rFonts w:ascii="Calibri" w:hAnsi="Calibri" w:cs="Calibri"/>
+        </w:rPr>
+      </w:pPr>
+      <w:r>
+        <w:rPr>
+          <w:rFonts w:ascii="Calibri" w:hAnsi="Calibri" w:cs="Calibri"/>
           <w:b/>
           <w:bCs/>
         </w:rPr>
@@ -747,8 +1015,14 @@
           <w:ilvl w:val="1"/>
           <w:numId w:val="10"/>
         </w:numPr>
-      </w:pPr>
-      <w:r>
+        <w:rPr>
+          <w:rFonts w:ascii="Calibri" w:hAnsi="Calibri" w:cs="Calibri"/>
+        </w:rPr>
+      </w:pPr>
+      <w:r>
+        <w:rPr>
+          <w:rFonts w:ascii="Calibri" w:hAnsi="Calibri" w:cs="Calibri"/>
+        </w:rPr>
         <w:t>Yes. Assuming they’ve inspected the entire search box, they should realize that they should click search to send the query. Noting no new options become available.</w:t>
       </w:r>
     </w:p>
@@ -759,8 +1033,14 @@
           <w:ilvl w:val="1"/>
           <w:numId w:val="10"/>
         </w:numPr>
-      </w:pPr>
-      <w:r>
+        <w:rPr>
+          <w:rFonts w:ascii="Calibri" w:hAnsi="Calibri" w:cs="Calibri"/>
+        </w:rPr>
+      </w:pPr>
+      <w:r>
+        <w:rPr>
+          <w:rFonts w:ascii="Calibri" w:hAnsi="Calibri" w:cs="Calibri"/>
+        </w:rPr>
         <w:t>Yes.</w:t>
       </w:r>
     </w:p>
@@ -771,8 +1051,14 @@
           <w:ilvl w:val="1"/>
           <w:numId w:val="10"/>
         </w:numPr>
-      </w:pPr>
-      <w:r>
+        <w:rPr>
+          <w:rFonts w:ascii="Calibri" w:hAnsi="Calibri" w:cs="Calibri"/>
+        </w:rPr>
+      </w:pPr>
+      <w:r>
+        <w:rPr>
+          <w:rFonts w:ascii="Calibri" w:hAnsi="Calibri" w:cs="Calibri"/>
+        </w:rPr>
         <w:t>Not necessarily, see #1.</w:t>
       </w:r>
     </w:p>
@@ -783,18 +1069,30 @@
           <w:ilvl w:val="1"/>
           <w:numId w:val="10"/>
         </w:numPr>
-      </w:pPr>
-      <w:r>
+        <w:rPr>
+          <w:rFonts w:ascii="Calibri" w:hAnsi="Calibri" w:cs="Calibri"/>
+        </w:rPr>
+      </w:pPr>
+      <w:r>
+        <w:rPr>
+          <w:rFonts w:ascii="Calibri" w:hAnsi="Calibri" w:cs="Calibri"/>
+        </w:rPr>
         <w:t>Yes.</w:t>
       </w:r>
     </w:p>
     <w:p>
       <w:pPr>
         <w:pStyle w:val="Heading2"/>
+        <w:rPr>
+          <w:rFonts w:ascii="Calibri" w:hAnsi="Calibri" w:cs="Calibri"/>
+        </w:rPr>
       </w:pPr>
       <w:bookmarkStart w:id="13" w:name="flight-selection"/>
       <w:bookmarkEnd w:id="12"/>
       <w:r>
+        <w:rPr>
+          <w:rFonts w:ascii="Calibri" w:hAnsi="Calibri" w:cs="Calibri"/>
+        </w:rPr>
         <w:t>Flight Selection</w:t>
       </w:r>
     </w:p>
@@ -804,9 +1102,13 @@
           <w:ilvl w:val="0"/>
           <w:numId w:val="11"/>
         </w:numPr>
-      </w:pPr>
-      <w:r>
-        <w:rPr>
+        <w:rPr>
+          <w:rFonts w:ascii="Calibri" w:hAnsi="Calibri" w:cs="Calibri"/>
+        </w:rPr>
+      </w:pPr>
+      <w:r>
+        <w:rPr>
+          <w:rFonts w:ascii="Calibri" w:hAnsi="Calibri" w:cs="Calibri"/>
           <w:b/>
           <w:bCs/>
         </w:rPr>
@@ -820,8 +1122,14 @@
           <w:ilvl w:val="1"/>
           <w:numId w:val="12"/>
         </w:numPr>
-      </w:pPr>
-      <w:r>
+        <w:rPr>
+          <w:rFonts w:ascii="Calibri" w:hAnsi="Calibri" w:cs="Calibri"/>
+        </w:rPr>
+      </w:pPr>
+      <w:r>
+        <w:rPr>
+          <w:rFonts w:ascii="Calibri" w:hAnsi="Calibri" w:cs="Calibri"/>
+        </w:rPr>
         <w:t>Yes, but only after reading through other information on page. Not obvious.</w:t>
       </w:r>
     </w:p>
@@ -832,12 +1140,15 @@
           <w:ilvl w:val="1"/>
           <w:numId w:val="12"/>
         </w:numPr>
-      </w:pPr>
-      <w:r>
-        <w:t xml:space="preserve">No, the control is a section of the screen surrounding a toggle circle, but becomes obvious if you hover </w:t>
-      </w:r>
-      <w:r>
-        <w:t>over that area.</w:t>
+        <w:rPr>
+          <w:rFonts w:ascii="Calibri" w:hAnsi="Calibri" w:cs="Calibri"/>
+        </w:rPr>
+      </w:pPr>
+      <w:r>
+        <w:rPr>
+          <w:rFonts w:ascii="Calibri" w:hAnsi="Calibri" w:cs="Calibri"/>
+        </w:rPr>
+        <w:t>No, the control is a section of the screen surrounding a toggle circle, but becomes obvious if you hover over that area.</w:t>
       </w:r>
     </w:p>
     <w:p>
@@ -847,8 +1158,14 @@
           <w:ilvl w:val="1"/>
           <w:numId w:val="12"/>
         </w:numPr>
-      </w:pPr>
-      <w:r>
+        <w:rPr>
+          <w:rFonts w:ascii="Calibri" w:hAnsi="Calibri" w:cs="Calibri"/>
+        </w:rPr>
+      </w:pPr>
+      <w:r>
+        <w:rPr>
+          <w:rFonts w:ascii="Calibri" w:hAnsi="Calibri" w:cs="Calibri"/>
+        </w:rPr>
         <w:t>Yes, it just requires a single click in that area.</w:t>
       </w:r>
     </w:p>
@@ -859,8 +1176,14 @@
           <w:ilvl w:val="1"/>
           <w:numId w:val="12"/>
         </w:numPr>
-      </w:pPr>
-      <w:r>
+        <w:rPr>
+          <w:rFonts w:ascii="Calibri" w:hAnsi="Calibri" w:cs="Calibri"/>
+        </w:rPr>
+      </w:pPr>
+      <w:r>
+        <w:rPr>
+          <w:rFonts w:ascii="Calibri" w:hAnsi="Calibri" w:cs="Calibri"/>
+        </w:rPr>
         <w:t>Yes, after click the UI makes the completion of that step obvious.</w:t>
       </w:r>
     </w:p>
@@ -870,9 +1193,13 @@
           <w:ilvl w:val="0"/>
           <w:numId w:val="11"/>
         </w:numPr>
-      </w:pPr>
-      <w:r>
-        <w:rPr>
+        <w:rPr>
+          <w:rFonts w:ascii="Calibri" w:hAnsi="Calibri" w:cs="Calibri"/>
+        </w:rPr>
+      </w:pPr>
+      <w:r>
+        <w:rPr>
+          <w:rFonts w:ascii="Calibri" w:hAnsi="Calibri" w:cs="Calibri"/>
           <w:b/>
           <w:bCs/>
         </w:rPr>
@@ -886,12 +1213,15 @@
           <w:ilvl w:val="1"/>
           <w:numId w:val="13"/>
         </w:numPr>
-      </w:pPr>
-      <w:r>
-        <w:t>No, as the previous step doesn’t indicate what the following step wil</w:t>
-      </w:r>
-      <w:r>
-        <w:t>l be.</w:t>
+        <w:rPr>
+          <w:rFonts w:ascii="Calibri" w:hAnsi="Calibri" w:cs="Calibri"/>
+        </w:rPr>
+      </w:pPr>
+      <w:r>
+        <w:rPr>
+          <w:rFonts w:ascii="Calibri" w:hAnsi="Calibri" w:cs="Calibri"/>
+        </w:rPr>
+        <w:t>No, as the previous step doesn’t indicate what the following step will be.</w:t>
       </w:r>
     </w:p>
     <w:p>
@@ -901,8 +1231,14 @@
           <w:ilvl w:val="1"/>
           <w:numId w:val="13"/>
         </w:numPr>
-      </w:pPr>
-      <w:r>
+        <w:rPr>
+          <w:rFonts w:ascii="Calibri" w:hAnsi="Calibri" w:cs="Calibri"/>
+        </w:rPr>
+      </w:pPr>
+      <w:r>
+        <w:rPr>
+          <w:rFonts w:ascii="Calibri" w:hAnsi="Calibri" w:cs="Calibri"/>
+        </w:rPr>
         <w:t>No, but they’ll have learned from the previous step.</w:t>
       </w:r>
     </w:p>
@@ -913,8 +1249,14 @@
           <w:ilvl w:val="1"/>
           <w:numId w:val="13"/>
         </w:numPr>
-      </w:pPr>
-      <w:r>
+        <w:rPr>
+          <w:rFonts w:ascii="Calibri" w:hAnsi="Calibri" w:cs="Calibri"/>
+        </w:rPr>
+      </w:pPr>
+      <w:r>
+        <w:rPr>
+          <w:rFonts w:ascii="Calibri" w:hAnsi="Calibri" w:cs="Calibri"/>
+        </w:rPr>
         <w:t>Yes.</w:t>
       </w:r>
     </w:p>
@@ -925,8 +1267,14 @@
           <w:ilvl w:val="1"/>
           <w:numId w:val="13"/>
         </w:numPr>
-      </w:pPr>
-      <w:r>
+        <w:rPr>
+          <w:rFonts w:ascii="Calibri" w:hAnsi="Calibri" w:cs="Calibri"/>
+        </w:rPr>
+      </w:pPr>
+      <w:r>
+        <w:rPr>
+          <w:rFonts w:ascii="Calibri" w:hAnsi="Calibri" w:cs="Calibri"/>
+        </w:rPr>
         <w:t>No, after this step the screen automatically goes ahead, without acknowledging that progress was made.</w:t>
       </w:r>
     </w:p>
@@ -936,9 +1284,13 @@
           <w:ilvl w:val="0"/>
           <w:numId w:val="11"/>
         </w:numPr>
-      </w:pPr>
-      <w:r>
-        <w:rPr>
+        <w:rPr>
+          <w:rFonts w:ascii="Calibri" w:hAnsi="Calibri" w:cs="Calibri"/>
+        </w:rPr>
+      </w:pPr>
+      <w:r>
+        <w:rPr>
+          <w:rFonts w:ascii="Calibri" w:hAnsi="Calibri" w:cs="Calibri"/>
           <w:b/>
           <w:bCs/>
         </w:rPr>
@@ -952,8 +1304,14 @@
           <w:ilvl w:val="1"/>
           <w:numId w:val="14"/>
         </w:numPr>
-      </w:pPr>
-      <w:r>
+        <w:rPr>
+          <w:rFonts w:ascii="Calibri" w:hAnsi="Calibri" w:cs="Calibri"/>
+        </w:rPr>
+      </w:pPr>
+      <w:r>
+        <w:rPr>
+          <w:rFonts w:ascii="Calibri" w:hAnsi="Calibri" w:cs="Calibri"/>
+        </w:rPr>
         <w:t>Yes, it’s a typical forum confirming information.</w:t>
       </w:r>
     </w:p>
@@ -964,12 +1322,15 @@
           <w:ilvl w:val="1"/>
           <w:numId w:val="14"/>
         </w:numPr>
-      </w:pPr>
-      <w:r>
-        <w:t>Y</w:t>
-      </w:r>
-      <w:r>
-        <w:t>es.</w:t>
+        <w:rPr>
+          <w:rFonts w:ascii="Calibri" w:hAnsi="Calibri" w:cs="Calibri"/>
+        </w:rPr>
+      </w:pPr>
+      <w:r>
+        <w:rPr>
+          <w:rFonts w:ascii="Calibri" w:hAnsi="Calibri" w:cs="Calibri"/>
+        </w:rPr>
+        <w:t>Yes.</w:t>
       </w:r>
     </w:p>
     <w:p>
@@ -979,8 +1340,14 @@
           <w:ilvl w:val="1"/>
           <w:numId w:val="14"/>
         </w:numPr>
-      </w:pPr>
-      <w:r>
+        <w:rPr>
+          <w:rFonts w:ascii="Calibri" w:hAnsi="Calibri" w:cs="Calibri"/>
+        </w:rPr>
+      </w:pPr>
+      <w:r>
+        <w:rPr>
+          <w:rFonts w:ascii="Calibri" w:hAnsi="Calibri" w:cs="Calibri"/>
+        </w:rPr>
         <w:t>Yes.</w:t>
       </w:r>
     </w:p>
@@ -991,8 +1358,14 @@
           <w:ilvl w:val="1"/>
           <w:numId w:val="14"/>
         </w:numPr>
-      </w:pPr>
-      <w:r>
+        <w:rPr>
+          <w:rFonts w:ascii="Calibri" w:hAnsi="Calibri" w:cs="Calibri"/>
+        </w:rPr>
+      </w:pPr>
+      <w:r>
+        <w:rPr>
+          <w:rFonts w:ascii="Calibri" w:hAnsi="Calibri" w:cs="Calibri"/>
+        </w:rPr>
         <w:t>Yes.</w:t>
       </w:r>
     </w:p>
@@ -1002,9 +1375,13 @@
           <w:ilvl w:val="0"/>
           <w:numId w:val="11"/>
         </w:numPr>
-      </w:pPr>
-      <w:r>
-        <w:rPr>
+        <w:rPr>
+          <w:rFonts w:ascii="Calibri" w:hAnsi="Calibri" w:cs="Calibri"/>
+        </w:rPr>
+      </w:pPr>
+      <w:r>
+        <w:rPr>
+          <w:rFonts w:ascii="Calibri" w:hAnsi="Calibri" w:cs="Calibri"/>
           <w:b/>
           <w:bCs/>
         </w:rPr>
@@ -1017,8 +1394,14 @@
           <w:ilvl w:val="1"/>
           <w:numId w:val="15"/>
         </w:numPr>
-      </w:pPr>
-      <w:r>
+        <w:rPr>
+          <w:rFonts w:ascii="Calibri" w:hAnsi="Calibri" w:cs="Calibri"/>
+        </w:rPr>
+      </w:pPr>
+      <w:r>
+        <w:rPr>
+          <w:rFonts w:ascii="Calibri" w:hAnsi="Calibri" w:cs="Calibri"/>
+        </w:rPr>
         <w:t>Yes, once they’ve entered all their information, next make sense.</w:t>
       </w:r>
     </w:p>
@@ -1028,8 +1411,14 @@
           <w:ilvl w:val="1"/>
           <w:numId w:val="15"/>
         </w:numPr>
-      </w:pPr>
-      <w:r>
+        <w:rPr>
+          <w:rFonts w:ascii="Calibri" w:hAnsi="Calibri" w:cs="Calibri"/>
+        </w:rPr>
+      </w:pPr>
+      <w:r>
+        <w:rPr>
+          <w:rFonts w:ascii="Calibri" w:hAnsi="Calibri" w:cs="Calibri"/>
+        </w:rPr>
         <w:t>Yes.</w:t>
       </w:r>
     </w:p>
@@ -1039,8 +1428,14 @@
           <w:ilvl w:val="1"/>
           <w:numId w:val="15"/>
         </w:numPr>
-      </w:pPr>
-      <w:r>
+        <w:rPr>
+          <w:rFonts w:ascii="Calibri" w:hAnsi="Calibri" w:cs="Calibri"/>
+        </w:rPr>
+      </w:pPr>
+      <w:r>
+        <w:rPr>
+          <w:rFonts w:ascii="Calibri" w:hAnsi="Calibri" w:cs="Calibri"/>
+        </w:rPr>
         <w:t>Yes.</w:t>
       </w:r>
     </w:p>
@@ -1050,18 +1445,30 @@
           <w:ilvl w:val="1"/>
           <w:numId w:val="15"/>
         </w:numPr>
-      </w:pPr>
-      <w:r>
+        <w:rPr>
+          <w:rFonts w:ascii="Calibri" w:hAnsi="Calibri" w:cs="Calibri"/>
+        </w:rPr>
+      </w:pPr>
+      <w:r>
+        <w:rPr>
+          <w:rFonts w:ascii="Calibri" w:hAnsi="Calibri" w:cs="Calibri"/>
+        </w:rPr>
         <w:t>Yes.</w:t>
       </w:r>
     </w:p>
     <w:p>
       <w:pPr>
         <w:pStyle w:val="Heading2"/>
+        <w:rPr>
+          <w:rFonts w:ascii="Calibri" w:hAnsi="Calibri" w:cs="Calibri"/>
+        </w:rPr>
       </w:pPr>
       <w:bookmarkStart w:id="14" w:name="seat-selection"/>
       <w:bookmarkEnd w:id="13"/>
       <w:r>
+        <w:rPr>
+          <w:rFonts w:ascii="Calibri" w:hAnsi="Calibri" w:cs="Calibri"/>
+        </w:rPr>
         <w:t>Seat Selection</w:t>
       </w:r>
     </w:p>
@@ -1071,9 +1478,13 @@
           <w:ilvl w:val="0"/>
           <w:numId w:val="16"/>
         </w:numPr>
-      </w:pPr>
-      <w:r>
-        <w:rPr>
+        <w:rPr>
+          <w:rFonts w:ascii="Calibri" w:hAnsi="Calibri" w:cs="Calibri"/>
+        </w:rPr>
+      </w:pPr>
+      <w:r>
+        <w:rPr>
+          <w:rFonts w:ascii="Calibri" w:hAnsi="Calibri" w:cs="Calibri"/>
           <w:b/>
           <w:bCs/>
         </w:rPr>
@@ -1087,8 +1498,15 @@
           <w:ilvl w:val="1"/>
           <w:numId w:val="17"/>
         </w:numPr>
-      </w:pPr>
-      <w:r>
+        <w:rPr>
+          <w:rFonts w:ascii="Calibri" w:hAnsi="Calibri" w:cs="Calibri"/>
+        </w:rPr>
+      </w:pPr>
+      <w:r>
+        <w:rPr>
+          <w:rFonts w:ascii="Calibri" w:hAnsi="Calibri" w:cs="Calibri"/>
+        </w:rPr>
+        <w:lastRenderedPageBreak/>
         <w:t>Yes, if they slow down to read.</w:t>
       </w:r>
     </w:p>
@@ -1099,8 +1517,14 @@
           <w:ilvl w:val="1"/>
           <w:numId w:val="17"/>
         </w:numPr>
-      </w:pPr>
-      <w:r>
+        <w:rPr>
+          <w:rFonts w:ascii="Calibri" w:hAnsi="Calibri" w:cs="Calibri"/>
+        </w:rPr>
+      </w:pPr>
+      <w:r>
+        <w:rPr>
+          <w:rFonts w:ascii="Calibri" w:hAnsi="Calibri" w:cs="Calibri"/>
+        </w:rPr>
         <w:t>Yes.</w:t>
       </w:r>
     </w:p>
@@ -1111,9 +1535,14 @@
           <w:ilvl w:val="1"/>
           <w:numId w:val="17"/>
         </w:numPr>
-      </w:pPr>
-      <w:r>
-        <w:lastRenderedPageBreak/>
+        <w:rPr>
+          <w:rFonts w:ascii="Calibri" w:hAnsi="Calibri" w:cs="Calibri"/>
+        </w:rPr>
+      </w:pPr>
+      <w:r>
+        <w:rPr>
+          <w:rFonts w:ascii="Calibri" w:hAnsi="Calibri" w:cs="Calibri"/>
+        </w:rPr>
         <w:t>No, the button isn’t specific it only says “Select Seat,” without specifying what it’s for.</w:t>
       </w:r>
     </w:p>
@@ -1124,8 +1553,14 @@
           <w:ilvl w:val="1"/>
           <w:numId w:val="17"/>
         </w:numPr>
-      </w:pPr>
-      <w:r>
+        <w:rPr>
+          <w:rFonts w:ascii="Calibri" w:hAnsi="Calibri" w:cs="Calibri"/>
+        </w:rPr>
+      </w:pPr>
+      <w:r>
+        <w:rPr>
+          <w:rFonts w:ascii="Calibri" w:hAnsi="Calibri" w:cs="Calibri"/>
+        </w:rPr>
         <w:t>Yes.</w:t>
       </w:r>
     </w:p>
@@ -1135,9 +1570,13 @@
           <w:ilvl w:val="0"/>
           <w:numId w:val="16"/>
         </w:numPr>
-      </w:pPr>
-      <w:r>
-        <w:rPr>
+        <w:rPr>
+          <w:rFonts w:ascii="Calibri" w:hAnsi="Calibri" w:cs="Calibri"/>
+        </w:rPr>
+      </w:pPr>
+      <w:r>
+        <w:rPr>
+          <w:rFonts w:ascii="Calibri" w:hAnsi="Calibri" w:cs="Calibri"/>
           <w:b/>
           <w:bCs/>
         </w:rPr>
@@ -1151,8 +1590,14 @@
           <w:ilvl w:val="1"/>
           <w:numId w:val="18"/>
         </w:numPr>
-      </w:pPr>
-      <w:r>
+        <w:rPr>
+          <w:rFonts w:ascii="Calibri" w:hAnsi="Calibri" w:cs="Calibri"/>
+        </w:rPr>
+      </w:pPr>
+      <w:r>
+        <w:rPr>
+          <w:rFonts w:ascii="Calibri" w:hAnsi="Calibri" w:cs="Calibri"/>
+        </w:rPr>
         <w:t>Yes, if they slow down enough to understand diagram.</w:t>
       </w:r>
     </w:p>
@@ -1163,8 +1608,14 @@
           <w:ilvl w:val="1"/>
           <w:numId w:val="18"/>
         </w:numPr>
-      </w:pPr>
-      <w:r>
+        <w:rPr>
+          <w:rFonts w:ascii="Calibri" w:hAnsi="Calibri" w:cs="Calibri"/>
+        </w:rPr>
+      </w:pPr>
+      <w:r>
+        <w:rPr>
+          <w:rFonts w:ascii="Calibri" w:hAnsi="Calibri" w:cs="Calibri"/>
+        </w:rPr>
         <w:t>Yes, all options are very visible.</w:t>
       </w:r>
     </w:p>
@@ -1175,12 +1626,15 @@
           <w:ilvl w:val="1"/>
           <w:numId w:val="18"/>
         </w:numPr>
-      </w:pPr>
-      <w:r>
-        <w:t xml:space="preserve">No, it isn’t obvious what’ll happen when </w:t>
-      </w:r>
-      <w:r>
-        <w:t>clicking a control. After clicking, browser loads to top in ‘hard-to-get-back’ way.</w:t>
+        <w:rPr>
+          <w:rFonts w:ascii="Calibri" w:hAnsi="Calibri" w:cs="Calibri"/>
+        </w:rPr>
+      </w:pPr>
+      <w:r>
+        <w:rPr>
+          <w:rFonts w:ascii="Calibri" w:hAnsi="Calibri" w:cs="Calibri"/>
+        </w:rPr>
+        <w:t>No, it isn’t obvious what’ll happen when clicking a control. After clicking, browser loads to top in ‘hard-to-get-back’ way.</w:t>
       </w:r>
     </w:p>
     <w:p>
@@ -1190,8 +1644,14 @@
           <w:ilvl w:val="1"/>
           <w:numId w:val="18"/>
         </w:numPr>
-      </w:pPr>
-      <w:r>
+        <w:rPr>
+          <w:rFonts w:ascii="Calibri" w:hAnsi="Calibri" w:cs="Calibri"/>
+        </w:rPr>
+      </w:pPr>
+      <w:r>
+        <w:rPr>
+          <w:rFonts w:ascii="Calibri" w:hAnsi="Calibri" w:cs="Calibri"/>
+        </w:rPr>
         <w:t>Yes.</w:t>
       </w:r>
     </w:p>
@@ -1201,9 +1661,13 @@
           <w:ilvl w:val="0"/>
           <w:numId w:val="16"/>
         </w:numPr>
-      </w:pPr>
-      <w:r>
-        <w:rPr>
+        <w:rPr>
+          <w:rFonts w:ascii="Calibri" w:hAnsi="Calibri" w:cs="Calibri"/>
+        </w:rPr>
+      </w:pPr>
+      <w:r>
+        <w:rPr>
+          <w:rFonts w:ascii="Calibri" w:hAnsi="Calibri" w:cs="Calibri"/>
           <w:b/>
           <w:bCs/>
         </w:rPr>
@@ -1217,8 +1681,14 @@
           <w:ilvl w:val="1"/>
           <w:numId w:val="19"/>
         </w:numPr>
-      </w:pPr>
-      <w:r>
+        <w:rPr>
+          <w:rFonts w:ascii="Calibri" w:hAnsi="Calibri" w:cs="Calibri"/>
+        </w:rPr>
+      </w:pPr>
+      <w:r>
+        <w:rPr>
+          <w:rFonts w:ascii="Calibri" w:hAnsi="Calibri" w:cs="Calibri"/>
+        </w:rPr>
         <w:t>No, they have to assume based on what they see.</w:t>
       </w:r>
     </w:p>
@@ -1229,8 +1699,14 @@
           <w:ilvl w:val="1"/>
           <w:numId w:val="19"/>
         </w:numPr>
-      </w:pPr>
-      <w:r>
+        <w:rPr>
+          <w:rFonts w:ascii="Calibri" w:hAnsi="Calibri" w:cs="Calibri"/>
+        </w:rPr>
+      </w:pPr>
+      <w:r>
+        <w:rPr>
+          <w:rFonts w:ascii="Calibri" w:hAnsi="Calibri" w:cs="Calibri"/>
+        </w:rPr>
         <w:t>Yes.</w:t>
       </w:r>
     </w:p>
@@ -1241,8 +1717,14 @@
           <w:ilvl w:val="1"/>
           <w:numId w:val="19"/>
         </w:numPr>
-      </w:pPr>
-      <w:r>
+        <w:rPr>
+          <w:rFonts w:ascii="Calibri" w:hAnsi="Calibri" w:cs="Calibri"/>
+        </w:rPr>
+      </w:pPr>
+      <w:r>
+        <w:rPr>
+          <w:rFonts w:ascii="Calibri" w:hAnsi="Calibri" w:cs="Calibri"/>
+        </w:rPr>
         <w:t>No, the button for ‘Close’ doesn’t clearly indicate if the seat selection process is over.</w:t>
       </w:r>
     </w:p>
@@ -1253,12 +1735,15 @@
           <w:ilvl w:val="1"/>
           <w:numId w:val="19"/>
         </w:numPr>
-      </w:pPr>
-      <w:r>
-        <w:t xml:space="preserve">Yes, there </w:t>
-      </w:r>
-      <w:r>
-        <w:t>is visible progress, but that progress isn’t explained.</w:t>
+        <w:rPr>
+          <w:rFonts w:ascii="Calibri" w:hAnsi="Calibri" w:cs="Calibri"/>
+        </w:rPr>
+      </w:pPr>
+      <w:r>
+        <w:rPr>
+          <w:rFonts w:ascii="Calibri" w:hAnsi="Calibri" w:cs="Calibri"/>
+        </w:rPr>
+        <w:t>Yes, there is visible progress, but that progress isn’t explained.</w:t>
       </w:r>
     </w:p>
     <w:p>
@@ -1267,9 +1752,13 @@
           <w:ilvl w:val="0"/>
           <w:numId w:val="16"/>
         </w:numPr>
-      </w:pPr>
-      <w:r>
-        <w:rPr>
+        <w:rPr>
+          <w:rFonts w:ascii="Calibri" w:hAnsi="Calibri" w:cs="Calibri"/>
+        </w:rPr>
+      </w:pPr>
+      <w:r>
+        <w:rPr>
+          <w:rFonts w:ascii="Calibri" w:hAnsi="Calibri" w:cs="Calibri"/>
           <w:b/>
           <w:bCs/>
         </w:rPr>
@@ -1283,8 +1772,14 @@
           <w:ilvl w:val="1"/>
           <w:numId w:val="20"/>
         </w:numPr>
-      </w:pPr>
-      <w:r>
+        <w:rPr>
+          <w:rFonts w:ascii="Calibri" w:hAnsi="Calibri" w:cs="Calibri"/>
+        </w:rPr>
+      </w:pPr>
+      <w:r>
+        <w:rPr>
+          <w:rFonts w:ascii="Calibri" w:hAnsi="Calibri" w:cs="Calibri"/>
+        </w:rPr>
         <w:t>No, a passenger may assume they have selected their option for both flights. It is not clear they need to do so for their return flight as well.</w:t>
       </w:r>
     </w:p>
@@ -1295,8 +1790,14 @@
           <w:ilvl w:val="1"/>
           <w:numId w:val="20"/>
         </w:numPr>
-      </w:pPr>
-      <w:r>
+        <w:rPr>
+          <w:rFonts w:ascii="Calibri" w:hAnsi="Calibri" w:cs="Calibri"/>
+        </w:rPr>
+      </w:pPr>
+      <w:r>
+        <w:rPr>
+          <w:rFonts w:ascii="Calibri" w:hAnsi="Calibri" w:cs="Calibri"/>
+        </w:rPr>
         <w:t>Yes.</w:t>
       </w:r>
     </w:p>
@@ -1307,8 +1808,14 @@
           <w:ilvl w:val="1"/>
           <w:numId w:val="20"/>
         </w:numPr>
-      </w:pPr>
-      <w:r>
+        <w:rPr>
+          <w:rFonts w:ascii="Calibri" w:hAnsi="Calibri" w:cs="Calibri"/>
+        </w:rPr>
+      </w:pPr>
+      <w:r>
+        <w:rPr>
+          <w:rFonts w:ascii="Calibri" w:hAnsi="Calibri" w:cs="Calibri"/>
+        </w:rPr>
         <w:t>Yes.</w:t>
       </w:r>
     </w:p>
@@ -1319,22 +1826,31 @@
           <w:ilvl w:val="1"/>
           <w:numId w:val="20"/>
         </w:numPr>
-      </w:pPr>
-      <w:r>
+        <w:rPr>
+          <w:rFonts w:ascii="Calibri" w:hAnsi="Calibri" w:cs="Calibri"/>
+        </w:rPr>
+      </w:pPr>
+      <w:r>
+        <w:rPr>
+          <w:rFonts w:ascii="Calibri" w:hAnsi="Calibri" w:cs="Calibri"/>
+        </w:rPr>
         <w:t>Yes.</w:t>
       </w:r>
     </w:p>
     <w:p>
       <w:pPr>
         <w:pStyle w:val="Heading2"/>
+        <w:rPr>
+          <w:rFonts w:ascii="Calibri" w:hAnsi="Calibri" w:cs="Calibri"/>
+        </w:rPr>
       </w:pPr>
       <w:bookmarkStart w:id="15" w:name="bag-selection"/>
       <w:bookmarkEnd w:id="14"/>
       <w:r>
-        <w:t xml:space="preserve">Bag </w:t>
-      </w:r>
-      <w:r>
-        <w:t>Selection</w:t>
+        <w:rPr>
+          <w:rFonts w:ascii="Calibri" w:hAnsi="Calibri" w:cs="Calibri"/>
+        </w:rPr>
+        <w:t>Bag Selection</w:t>
       </w:r>
     </w:p>
     <w:p>
@@ -1343,9 +1859,13 @@
           <w:ilvl w:val="0"/>
           <w:numId w:val="21"/>
         </w:numPr>
-      </w:pPr>
-      <w:r>
-        <w:rPr>
+        <w:rPr>
+          <w:rFonts w:ascii="Calibri" w:hAnsi="Calibri" w:cs="Calibri"/>
+        </w:rPr>
+      </w:pPr>
+      <w:r>
+        <w:rPr>
+          <w:rFonts w:ascii="Calibri" w:hAnsi="Calibri" w:cs="Calibri"/>
           <w:b/>
           <w:bCs/>
         </w:rPr>
@@ -1359,8 +1879,14 @@
           <w:ilvl w:val="1"/>
           <w:numId w:val="22"/>
         </w:numPr>
-      </w:pPr>
-      <w:r>
+        <w:rPr>
+          <w:rFonts w:ascii="Calibri" w:hAnsi="Calibri" w:cs="Calibri"/>
+        </w:rPr>
+      </w:pPr>
+      <w:r>
+        <w:rPr>
+          <w:rFonts w:ascii="Calibri" w:hAnsi="Calibri" w:cs="Calibri"/>
+        </w:rPr>
         <w:t>No, the customer has to confirm the size of their bag and read the details to know if they can bring a carry-on, or if they have to do a checked bag.</w:t>
       </w:r>
     </w:p>
@@ -1371,8 +1897,14 @@
           <w:ilvl w:val="1"/>
           <w:numId w:val="22"/>
         </w:numPr>
-      </w:pPr>
-      <w:r>
+        <w:rPr>
+          <w:rFonts w:ascii="Calibri" w:hAnsi="Calibri" w:cs="Calibri"/>
+        </w:rPr>
+      </w:pPr>
+      <w:r>
+        <w:rPr>
+          <w:rFonts w:ascii="Calibri" w:hAnsi="Calibri" w:cs="Calibri"/>
+        </w:rPr>
         <w:t>Yes.</w:t>
       </w:r>
     </w:p>
@@ -1383,8 +1915,14 @@
           <w:ilvl w:val="1"/>
           <w:numId w:val="22"/>
         </w:numPr>
-      </w:pPr>
-      <w:r>
+        <w:rPr>
+          <w:rFonts w:ascii="Calibri" w:hAnsi="Calibri" w:cs="Calibri"/>
+        </w:rPr>
+      </w:pPr>
+      <w:r>
+        <w:rPr>
+          <w:rFonts w:ascii="Calibri" w:hAnsi="Calibri" w:cs="Calibri"/>
+        </w:rPr>
         <w:t>No, ‘Review Selections’ implies that there are default selections, when there aren’t.</w:t>
       </w:r>
     </w:p>
@@ -1395,12 +1933,15 @@
           <w:ilvl w:val="1"/>
           <w:numId w:val="22"/>
         </w:numPr>
-      </w:pPr>
-      <w:r>
-        <w:t>No, the drop-do</w:t>
-      </w:r>
-      <w:r>
-        <w:t>wn doesn’t really seem like proper progress.</w:t>
+        <w:rPr>
+          <w:rFonts w:ascii="Calibri" w:hAnsi="Calibri" w:cs="Calibri"/>
+        </w:rPr>
+      </w:pPr>
+      <w:r>
+        <w:rPr>
+          <w:rFonts w:ascii="Calibri" w:hAnsi="Calibri" w:cs="Calibri"/>
+        </w:rPr>
+        <w:t>No, the drop-down doesn’t really seem like proper progress.</w:t>
       </w:r>
     </w:p>
     <w:p>
@@ -1409,9 +1950,13 @@
           <w:ilvl w:val="0"/>
           <w:numId w:val="21"/>
         </w:numPr>
-      </w:pPr>
-      <w:r>
-        <w:rPr>
+        <w:rPr>
+          <w:rFonts w:ascii="Calibri" w:hAnsi="Calibri" w:cs="Calibri"/>
+        </w:rPr>
+      </w:pPr>
+      <w:r>
+        <w:rPr>
+          <w:rFonts w:ascii="Calibri" w:hAnsi="Calibri" w:cs="Calibri"/>
           <w:b/>
           <w:bCs/>
         </w:rPr>
@@ -1425,8 +1970,14 @@
           <w:ilvl w:val="1"/>
           <w:numId w:val="23"/>
         </w:numPr>
-      </w:pPr>
-      <w:r>
+        <w:rPr>
+          <w:rFonts w:ascii="Calibri" w:hAnsi="Calibri" w:cs="Calibri"/>
+        </w:rPr>
+      </w:pPr>
+      <w:r>
+        <w:rPr>
+          <w:rFonts w:ascii="Calibri" w:hAnsi="Calibri" w:cs="Calibri"/>
+        </w:rPr>
         <w:t>No, there’s several toggle boxes that need reading before selection.</w:t>
       </w:r>
     </w:p>
@@ -1437,8 +1988,14 @@
           <w:ilvl w:val="1"/>
           <w:numId w:val="23"/>
         </w:numPr>
-      </w:pPr>
-      <w:r>
+        <w:rPr>
+          <w:rFonts w:ascii="Calibri" w:hAnsi="Calibri" w:cs="Calibri"/>
+        </w:rPr>
+      </w:pPr>
+      <w:r>
+        <w:rPr>
+          <w:rFonts w:ascii="Calibri" w:hAnsi="Calibri" w:cs="Calibri"/>
+        </w:rPr>
         <w:t>No, the control isn’t obvious.</w:t>
       </w:r>
     </w:p>
@@ -1449,8 +2006,14 @@
           <w:ilvl w:val="1"/>
           <w:numId w:val="23"/>
         </w:numPr>
-      </w:pPr>
-      <w:r>
+        <w:rPr>
+          <w:rFonts w:ascii="Calibri" w:hAnsi="Calibri" w:cs="Calibri"/>
+        </w:rPr>
+      </w:pPr>
+      <w:r>
+        <w:rPr>
+          <w:rFonts w:ascii="Calibri" w:hAnsi="Calibri" w:cs="Calibri"/>
+        </w:rPr>
         <w:t>No, not until they look closely at the ‘yes’ and ‘no’ options.</w:t>
       </w:r>
     </w:p>
@@ -1461,12 +2024,15 @@
           <w:ilvl w:val="1"/>
           <w:numId w:val="23"/>
         </w:numPr>
-      </w:pPr>
-      <w:r>
-        <w:t xml:space="preserve">No, not in a </w:t>
-      </w:r>
-      <w:r>
-        <w:t>meaningful way.</w:t>
+        <w:rPr>
+          <w:rFonts w:ascii="Calibri" w:hAnsi="Calibri" w:cs="Calibri"/>
+        </w:rPr>
+      </w:pPr>
+      <w:r>
+        <w:rPr>
+          <w:rFonts w:ascii="Calibri" w:hAnsi="Calibri" w:cs="Calibri"/>
+        </w:rPr>
+        <w:t>No, not in a meaningful way.</w:t>
       </w:r>
     </w:p>
     <w:p>
@@ -1475,9 +2041,13 @@
           <w:ilvl w:val="0"/>
           <w:numId w:val="21"/>
         </w:numPr>
-      </w:pPr>
-      <w:r>
-        <w:rPr>
+        <w:rPr>
+          <w:rFonts w:ascii="Calibri" w:hAnsi="Calibri" w:cs="Calibri"/>
+        </w:rPr>
+      </w:pPr>
+      <w:r>
+        <w:rPr>
+          <w:rFonts w:ascii="Calibri" w:hAnsi="Calibri" w:cs="Calibri"/>
           <w:b/>
           <w:bCs/>
         </w:rPr>
@@ -1491,32 +2061,14 @@
           <w:ilvl w:val="1"/>
           <w:numId w:val="24"/>
         </w:numPr>
-      </w:pPr>
-      <w:r>
-        <w:t>No.</w:t>
-      </w:r>
-    </w:p>
-    <w:p>
-      <w:pPr>
-        <w:pStyle w:val="Compact"/>
-        <w:numPr>
-          <w:ilvl w:val="1"/>
-          <w:numId w:val="24"/>
-        </w:numPr>
-      </w:pPr>
-      <w:r>
-        <w:t>No.</w:t>
-      </w:r>
-    </w:p>
-    <w:p>
-      <w:pPr>
-        <w:pStyle w:val="Compact"/>
-        <w:numPr>
-          <w:ilvl w:val="1"/>
-          <w:numId w:val="24"/>
-        </w:numPr>
-      </w:pPr>
-      <w:r>
+        <w:rPr>
+          <w:rFonts w:ascii="Calibri" w:hAnsi="Calibri" w:cs="Calibri"/>
+        </w:rPr>
+      </w:pPr>
+      <w:r>
+        <w:rPr>
+          <w:rFonts w:ascii="Calibri" w:hAnsi="Calibri" w:cs="Calibri"/>
+        </w:rPr>
         <w:lastRenderedPageBreak/>
         <w:t>No.</w:t>
       </w:r>
@@ -1528,8 +2080,50 @@
           <w:ilvl w:val="1"/>
           <w:numId w:val="24"/>
         </w:numPr>
-      </w:pPr>
-      <w:r>
+        <w:rPr>
+          <w:rFonts w:ascii="Calibri" w:hAnsi="Calibri" w:cs="Calibri"/>
+        </w:rPr>
+      </w:pPr>
+      <w:r>
+        <w:rPr>
+          <w:rFonts w:ascii="Calibri" w:hAnsi="Calibri" w:cs="Calibri"/>
+        </w:rPr>
+        <w:t>No.</w:t>
+      </w:r>
+    </w:p>
+    <w:p>
+      <w:pPr>
+        <w:pStyle w:val="Compact"/>
+        <w:numPr>
+          <w:ilvl w:val="1"/>
+          <w:numId w:val="24"/>
+        </w:numPr>
+        <w:rPr>
+          <w:rFonts w:ascii="Calibri" w:hAnsi="Calibri" w:cs="Calibri"/>
+        </w:rPr>
+      </w:pPr>
+      <w:r>
+        <w:rPr>
+          <w:rFonts w:ascii="Calibri" w:hAnsi="Calibri" w:cs="Calibri"/>
+        </w:rPr>
+        <w:t>No.</w:t>
+      </w:r>
+    </w:p>
+    <w:p>
+      <w:pPr>
+        <w:pStyle w:val="Compact"/>
+        <w:numPr>
+          <w:ilvl w:val="1"/>
+          <w:numId w:val="24"/>
+        </w:numPr>
+        <w:rPr>
+          <w:rFonts w:ascii="Calibri" w:hAnsi="Calibri" w:cs="Calibri"/>
+        </w:rPr>
+      </w:pPr>
+      <w:r>
+        <w:rPr>
+          <w:rFonts w:ascii="Calibri" w:hAnsi="Calibri" w:cs="Calibri"/>
+        </w:rPr>
         <w:t>No.</w:t>
       </w:r>
     </w:p>
@@ -1539,9 +2133,13 @@
           <w:ilvl w:val="0"/>
           <w:numId w:val="21"/>
         </w:numPr>
-      </w:pPr>
-      <w:r>
-        <w:rPr>
+        <w:rPr>
+          <w:rFonts w:ascii="Calibri" w:hAnsi="Calibri" w:cs="Calibri"/>
+        </w:rPr>
+      </w:pPr>
+      <w:r>
+        <w:rPr>
+          <w:rFonts w:ascii="Calibri" w:hAnsi="Calibri" w:cs="Calibri"/>
           <w:b/>
           <w:bCs/>
         </w:rPr>
@@ -1555,8 +2153,14 @@
           <w:ilvl w:val="1"/>
           <w:numId w:val="25"/>
         </w:numPr>
-      </w:pPr>
-      <w:r>
+        <w:rPr>
+          <w:rFonts w:ascii="Calibri" w:hAnsi="Calibri" w:cs="Calibri"/>
+        </w:rPr>
+      </w:pPr>
+      <w:r>
+        <w:rPr>
+          <w:rFonts w:ascii="Calibri" w:hAnsi="Calibri" w:cs="Calibri"/>
+        </w:rPr>
         <w:t>No, it isn’t obvious.</w:t>
       </w:r>
     </w:p>
@@ -1567,8 +2171,14 @@
           <w:ilvl w:val="1"/>
           <w:numId w:val="25"/>
         </w:numPr>
-      </w:pPr>
-      <w:r>
+        <w:rPr>
+          <w:rFonts w:ascii="Calibri" w:hAnsi="Calibri" w:cs="Calibri"/>
+        </w:rPr>
+      </w:pPr>
+      <w:r>
+        <w:rPr>
+          <w:rFonts w:ascii="Calibri" w:hAnsi="Calibri" w:cs="Calibri"/>
+        </w:rPr>
         <w:t>No, they have to go back up to see it.</w:t>
       </w:r>
     </w:p>
@@ -1579,8 +2189,14 @@
           <w:ilvl w:val="1"/>
           <w:numId w:val="25"/>
         </w:numPr>
-      </w:pPr>
-      <w:r>
+        <w:rPr>
+          <w:rFonts w:ascii="Calibri" w:hAnsi="Calibri" w:cs="Calibri"/>
+        </w:rPr>
+      </w:pPr>
+      <w:r>
+        <w:rPr>
+          <w:rFonts w:ascii="Calibri" w:hAnsi="Calibri" w:cs="Calibri"/>
+        </w:rPr>
         <w:t>Yes, the button ‘Confirm Selections’ makes sense.</w:t>
       </w:r>
     </w:p>
@@ -1591,21 +2207,30 @@
           <w:ilvl w:val="1"/>
           <w:numId w:val="25"/>
         </w:numPr>
-      </w:pPr>
-      <w:r>
-        <w:t xml:space="preserve">No, the drop-down just shrinks. Under </w:t>
-      </w:r>
-      <w:r>
-        <w:t>closer inspection, they’ll find the bag included on summary on right.</w:t>
+        <w:rPr>
+          <w:rFonts w:ascii="Calibri" w:hAnsi="Calibri" w:cs="Calibri"/>
+        </w:rPr>
+      </w:pPr>
+      <w:r>
+        <w:rPr>
+          <w:rFonts w:ascii="Calibri" w:hAnsi="Calibri" w:cs="Calibri"/>
+        </w:rPr>
+        <w:t>No, the drop-down just shrinks. Under closer inspection, they’ll find the bag included on summary on right.</w:t>
       </w:r>
     </w:p>
     <w:p>
       <w:pPr>
         <w:pStyle w:val="Heading2"/>
+        <w:rPr>
+          <w:rFonts w:ascii="Calibri" w:hAnsi="Calibri" w:cs="Calibri"/>
+        </w:rPr>
       </w:pPr>
       <w:bookmarkStart w:id="16" w:name="priority-boarding-selection"/>
       <w:bookmarkEnd w:id="15"/>
       <w:r>
+        <w:rPr>
+          <w:rFonts w:ascii="Calibri" w:hAnsi="Calibri" w:cs="Calibri"/>
+        </w:rPr>
         <w:t>Priority Boarding Selection</w:t>
       </w:r>
     </w:p>
@@ -1616,9 +2241,13 @@
           <w:ilvl w:val="0"/>
           <w:numId w:val="26"/>
         </w:numPr>
-      </w:pPr>
-      <w:r>
-        <w:rPr>
+        <w:rPr>
+          <w:rFonts w:ascii="Calibri" w:hAnsi="Calibri" w:cs="Calibri"/>
+        </w:rPr>
+      </w:pPr>
+      <w:r>
+        <w:rPr>
+          <w:rFonts w:ascii="Calibri" w:hAnsi="Calibri" w:cs="Calibri"/>
           <w:b/>
           <w:bCs/>
         </w:rPr>
@@ -1632,8 +2261,14 @@
           <w:ilvl w:val="1"/>
           <w:numId w:val="27"/>
         </w:numPr>
-      </w:pPr>
-      <w:r>
+        <w:rPr>
+          <w:rFonts w:ascii="Calibri" w:hAnsi="Calibri" w:cs="Calibri"/>
+        </w:rPr>
+      </w:pPr>
+      <w:r>
+        <w:rPr>
+          <w:rFonts w:ascii="Calibri" w:hAnsi="Calibri" w:cs="Calibri"/>
+        </w:rPr>
         <w:t>Yes, as it’s next in line vertically.</w:t>
       </w:r>
     </w:p>
@@ -1644,8 +2279,14 @@
           <w:ilvl w:val="1"/>
           <w:numId w:val="27"/>
         </w:numPr>
-      </w:pPr>
-      <w:r>
+        <w:rPr>
+          <w:rFonts w:ascii="Calibri" w:hAnsi="Calibri" w:cs="Calibri"/>
+        </w:rPr>
+      </w:pPr>
+      <w:r>
+        <w:rPr>
+          <w:rFonts w:ascii="Calibri" w:hAnsi="Calibri" w:cs="Calibri"/>
+        </w:rPr>
         <w:t>Yes, button is visible.</w:t>
       </w:r>
     </w:p>
@@ -1656,12 +2297,15 @@
           <w:ilvl w:val="1"/>
           <w:numId w:val="27"/>
         </w:numPr>
-      </w:pPr>
-      <w:r>
-        <w:t>No, reviewing selections doesn’t make sense whe</w:t>
-      </w:r>
-      <w:r>
-        <w:t>n a selection hasn’t been made.</w:t>
+        <w:rPr>
+          <w:rFonts w:ascii="Calibri" w:hAnsi="Calibri" w:cs="Calibri"/>
+        </w:rPr>
+      </w:pPr>
+      <w:r>
+        <w:rPr>
+          <w:rFonts w:ascii="Calibri" w:hAnsi="Calibri" w:cs="Calibri"/>
+        </w:rPr>
+        <w:t>No, reviewing selections doesn’t make sense when a selection hasn’t been made.</w:t>
       </w:r>
     </w:p>
     <w:p>
@@ -1671,8 +2315,14 @@
           <w:ilvl w:val="1"/>
           <w:numId w:val="27"/>
         </w:numPr>
-      </w:pPr>
-      <w:r>
+        <w:rPr>
+          <w:rFonts w:ascii="Calibri" w:hAnsi="Calibri" w:cs="Calibri"/>
+        </w:rPr>
+      </w:pPr>
+      <w:r>
+        <w:rPr>
+          <w:rFonts w:ascii="Calibri" w:hAnsi="Calibri" w:cs="Calibri"/>
+        </w:rPr>
         <w:t>Yes, dropdown opens.</w:t>
       </w:r>
     </w:p>
@@ -1683,9 +2333,13 @@
           <w:ilvl w:val="0"/>
           <w:numId w:val="26"/>
         </w:numPr>
-      </w:pPr>
-      <w:r>
-        <w:rPr>
+        <w:rPr>
+          <w:rFonts w:ascii="Calibri" w:hAnsi="Calibri" w:cs="Calibri"/>
+        </w:rPr>
+      </w:pPr>
+      <w:r>
+        <w:rPr>
+          <w:rFonts w:ascii="Calibri" w:hAnsi="Calibri" w:cs="Calibri"/>
           <w:b/>
           <w:bCs/>
         </w:rPr>
@@ -1699,8 +2353,14 @@
           <w:ilvl w:val="1"/>
           <w:numId w:val="28"/>
         </w:numPr>
-      </w:pPr>
-      <w:r>
+        <w:rPr>
+          <w:rFonts w:ascii="Calibri" w:hAnsi="Calibri" w:cs="Calibri"/>
+        </w:rPr>
+      </w:pPr>
+      <w:r>
+        <w:rPr>
+          <w:rFonts w:ascii="Calibri" w:hAnsi="Calibri" w:cs="Calibri"/>
+        </w:rPr>
         <w:t>Yes.</w:t>
       </w:r>
     </w:p>
@@ -1711,8 +2371,14 @@
           <w:ilvl w:val="1"/>
           <w:numId w:val="28"/>
         </w:numPr>
-      </w:pPr>
-      <w:r>
+        <w:rPr>
+          <w:rFonts w:ascii="Calibri" w:hAnsi="Calibri" w:cs="Calibri"/>
+        </w:rPr>
+      </w:pPr>
+      <w:r>
+        <w:rPr>
+          <w:rFonts w:ascii="Calibri" w:hAnsi="Calibri" w:cs="Calibri"/>
+        </w:rPr>
         <w:t>No, it’s just toggle boxes that don’t have an indication that makes them look like controls.</w:t>
       </w:r>
     </w:p>
@@ -1723,8 +2389,14 @@
           <w:ilvl w:val="1"/>
           <w:numId w:val="28"/>
         </w:numPr>
-      </w:pPr>
-      <w:r>
+        <w:rPr>
+          <w:rFonts w:ascii="Calibri" w:hAnsi="Calibri" w:cs="Calibri"/>
+        </w:rPr>
+      </w:pPr>
+      <w:r>
+        <w:rPr>
+          <w:rFonts w:ascii="Calibri" w:hAnsi="Calibri" w:cs="Calibri"/>
+        </w:rPr>
         <w:t>No, It’s not obvious what that part of the screen will do.</w:t>
       </w:r>
     </w:p>
@@ -1735,8 +2407,14 @@
           <w:ilvl w:val="1"/>
           <w:numId w:val="28"/>
         </w:numPr>
-      </w:pPr>
-      <w:r>
+        <w:rPr>
+          <w:rFonts w:ascii="Calibri" w:hAnsi="Calibri" w:cs="Calibri"/>
+        </w:rPr>
+      </w:pPr>
+      <w:r>
+        <w:rPr>
+          <w:rFonts w:ascii="Calibri" w:hAnsi="Calibri" w:cs="Calibri"/>
+        </w:rPr>
         <w:t>No, just a toggle box switched, except under closer inspection</w:t>
       </w:r>
     </w:p>
@@ -1747,9 +2425,13 @@
           <w:ilvl w:val="0"/>
           <w:numId w:val="26"/>
         </w:numPr>
-      </w:pPr>
-      <w:r>
-        <w:rPr>
+        <w:rPr>
+          <w:rFonts w:ascii="Calibri" w:hAnsi="Calibri" w:cs="Calibri"/>
+        </w:rPr>
+      </w:pPr>
+      <w:r>
+        <w:rPr>
+          <w:rFonts w:ascii="Calibri" w:hAnsi="Calibri" w:cs="Calibri"/>
           <w:b/>
           <w:bCs/>
         </w:rPr>
@@ -1763,8 +2445,14 @@
           <w:ilvl w:val="1"/>
           <w:numId w:val="29"/>
         </w:numPr>
-      </w:pPr>
-      <w:r>
+        <w:rPr>
+          <w:rFonts w:ascii="Calibri" w:hAnsi="Calibri" w:cs="Calibri"/>
+        </w:rPr>
+      </w:pPr>
+      <w:r>
+        <w:rPr>
+          <w:rFonts w:ascii="Calibri" w:hAnsi="Calibri" w:cs="Calibri"/>
+        </w:rPr>
         <w:t>Yes.</w:t>
       </w:r>
     </w:p>
@@ -1775,8 +2463,14 @@
           <w:ilvl w:val="1"/>
           <w:numId w:val="29"/>
         </w:numPr>
-      </w:pPr>
-      <w:r>
+        <w:rPr>
+          <w:rFonts w:ascii="Calibri" w:hAnsi="Calibri" w:cs="Calibri"/>
+        </w:rPr>
+      </w:pPr>
+      <w:r>
+        <w:rPr>
+          <w:rFonts w:ascii="Calibri" w:hAnsi="Calibri" w:cs="Calibri"/>
+        </w:rPr>
         <w:t>No.</w:t>
       </w:r>
     </w:p>
@@ -1787,8 +2481,14 @@
           <w:ilvl w:val="1"/>
           <w:numId w:val="29"/>
         </w:numPr>
-      </w:pPr>
-      <w:r>
+        <w:rPr>
+          <w:rFonts w:ascii="Calibri" w:hAnsi="Calibri" w:cs="Calibri"/>
+        </w:rPr>
+      </w:pPr>
+      <w:r>
+        <w:rPr>
+          <w:rFonts w:ascii="Calibri" w:hAnsi="Calibri" w:cs="Calibri"/>
+        </w:rPr>
         <w:t>No.</w:t>
       </w:r>
     </w:p>
@@ -1799,8 +2499,14 @@
           <w:ilvl w:val="1"/>
           <w:numId w:val="29"/>
         </w:numPr>
-      </w:pPr>
-      <w:r>
+        <w:rPr>
+          <w:rFonts w:ascii="Calibri" w:hAnsi="Calibri" w:cs="Calibri"/>
+        </w:rPr>
+      </w:pPr>
+      <w:r>
+        <w:rPr>
+          <w:rFonts w:ascii="Calibri" w:hAnsi="Calibri" w:cs="Calibri"/>
+        </w:rPr>
         <w:t>No.</w:t>
       </w:r>
     </w:p>
@@ -1811,9 +2517,13 @@
           <w:ilvl w:val="0"/>
           <w:numId w:val="26"/>
         </w:numPr>
-      </w:pPr>
-      <w:r>
-        <w:rPr>
+        <w:rPr>
+          <w:rFonts w:ascii="Calibri" w:hAnsi="Calibri" w:cs="Calibri"/>
+        </w:rPr>
+      </w:pPr>
+      <w:r>
+        <w:rPr>
+          <w:rFonts w:ascii="Calibri" w:hAnsi="Calibri" w:cs="Calibri"/>
           <w:b/>
           <w:bCs/>
         </w:rPr>
@@ -1827,8 +2537,14 @@
           <w:ilvl w:val="1"/>
           <w:numId w:val="30"/>
         </w:numPr>
-      </w:pPr>
-      <w:r>
+        <w:rPr>
+          <w:rFonts w:ascii="Calibri" w:hAnsi="Calibri" w:cs="Calibri"/>
+        </w:rPr>
+      </w:pPr>
+      <w:r>
+        <w:rPr>
+          <w:rFonts w:ascii="Calibri" w:hAnsi="Calibri" w:cs="Calibri"/>
+        </w:rPr>
         <w:t>No.</w:t>
       </w:r>
     </w:p>
@@ -1839,8 +2555,14 @@
           <w:ilvl w:val="1"/>
           <w:numId w:val="30"/>
         </w:numPr>
-      </w:pPr>
-      <w:r>
+        <w:rPr>
+          <w:rFonts w:ascii="Calibri" w:hAnsi="Calibri" w:cs="Calibri"/>
+        </w:rPr>
+      </w:pPr>
+      <w:r>
+        <w:rPr>
+          <w:rFonts w:ascii="Calibri" w:hAnsi="Calibri" w:cs="Calibri"/>
+        </w:rPr>
         <w:t>No.</w:t>
       </w:r>
     </w:p>
@@ -1851,8 +2573,14 @@
           <w:ilvl w:val="1"/>
           <w:numId w:val="30"/>
         </w:numPr>
-      </w:pPr>
-      <w:r>
+        <w:rPr>
+          <w:rFonts w:ascii="Calibri" w:hAnsi="Calibri" w:cs="Calibri"/>
+        </w:rPr>
+      </w:pPr>
+      <w:r>
+        <w:rPr>
+          <w:rFonts w:ascii="Calibri" w:hAnsi="Calibri" w:cs="Calibri"/>
+        </w:rPr>
         <w:t>Yes.</w:t>
       </w:r>
     </w:p>
@@ -1863,18 +2591,30 @@
           <w:ilvl w:val="1"/>
           <w:numId w:val="30"/>
         </w:numPr>
-      </w:pPr>
-      <w:r>
+        <w:rPr>
+          <w:rFonts w:ascii="Calibri" w:hAnsi="Calibri" w:cs="Calibri"/>
+        </w:rPr>
+      </w:pPr>
+      <w:r>
+        <w:rPr>
+          <w:rFonts w:ascii="Calibri" w:hAnsi="Calibri" w:cs="Calibri"/>
+        </w:rPr>
         <w:t>No.</w:t>
       </w:r>
     </w:p>
     <w:p>
       <w:pPr>
         <w:pStyle w:val="Heading2"/>
+        <w:rPr>
+          <w:rFonts w:ascii="Calibri" w:hAnsi="Calibri" w:cs="Calibri"/>
+        </w:rPr>
       </w:pPr>
       <w:bookmarkStart w:id="17" w:name="confirmation"/>
       <w:bookmarkEnd w:id="16"/>
       <w:r>
+        <w:rPr>
+          <w:rFonts w:ascii="Calibri" w:hAnsi="Calibri" w:cs="Calibri"/>
+        </w:rPr>
         <w:t>Confirmation</w:t>
       </w:r>
     </w:p>
@@ -1884,9 +2624,13 @@
           <w:ilvl w:val="0"/>
           <w:numId w:val="31"/>
         </w:numPr>
-      </w:pPr>
-      <w:r>
-        <w:rPr>
+        <w:rPr>
+          <w:rFonts w:ascii="Calibri" w:hAnsi="Calibri" w:cs="Calibri"/>
+        </w:rPr>
+      </w:pPr>
+      <w:r>
+        <w:rPr>
+          <w:rFonts w:ascii="Calibri" w:hAnsi="Calibri" w:cs="Calibri"/>
           <w:b/>
           <w:bCs/>
         </w:rPr>
@@ -1900,8 +2644,14 @@
           <w:ilvl w:val="1"/>
           <w:numId w:val="32"/>
         </w:numPr>
-      </w:pPr>
-      <w:r>
+        <w:rPr>
+          <w:rFonts w:ascii="Calibri" w:hAnsi="Calibri" w:cs="Calibri"/>
+        </w:rPr>
+      </w:pPr>
+      <w:r>
+        <w:rPr>
+          <w:rFonts w:ascii="Calibri" w:hAnsi="Calibri" w:cs="Calibri"/>
+        </w:rPr>
         <w:t>No, they still need to review to figure out what the site’s defaults were.</w:t>
       </w:r>
     </w:p>
@@ -1912,8 +2662,14 @@
           <w:ilvl w:val="1"/>
           <w:numId w:val="32"/>
         </w:numPr>
-      </w:pPr>
-      <w:r>
+        <w:rPr>
+          <w:rFonts w:ascii="Calibri" w:hAnsi="Calibri" w:cs="Calibri"/>
+        </w:rPr>
+      </w:pPr>
+      <w:r>
+        <w:rPr>
+          <w:rFonts w:ascii="Calibri" w:hAnsi="Calibri" w:cs="Calibri"/>
+        </w:rPr>
         <w:t>Yes, it’s obvious and visible.</w:t>
       </w:r>
     </w:p>
@@ -1924,12 +2680,16 @@
           <w:ilvl w:val="1"/>
           <w:numId w:val="32"/>
         </w:numPr>
-      </w:pPr>
-      <w:r>
-        <w:t>Yes, the site will pretty obviously move forward if n</w:t>
-      </w:r>
-      <w:r>
-        <w:t>ext is pressed.</w:t>
+        <w:rPr>
+          <w:rFonts w:ascii="Calibri" w:hAnsi="Calibri" w:cs="Calibri"/>
+        </w:rPr>
+      </w:pPr>
+      <w:r>
+        <w:rPr>
+          <w:rFonts w:ascii="Calibri" w:hAnsi="Calibri" w:cs="Calibri"/>
+        </w:rPr>
+        <w:lastRenderedPageBreak/>
+        <w:t>Yes, the site will pretty obviously move forward if next is pressed.</w:t>
       </w:r>
     </w:p>
     <w:p>
@@ -1939,8 +2699,14 @@
           <w:ilvl w:val="1"/>
           <w:numId w:val="32"/>
         </w:numPr>
-      </w:pPr>
-      <w:r>
+        <w:rPr>
+          <w:rFonts w:ascii="Calibri" w:hAnsi="Calibri" w:cs="Calibri"/>
+        </w:rPr>
+      </w:pPr>
+      <w:r>
+        <w:rPr>
+          <w:rFonts w:ascii="Calibri" w:hAnsi="Calibri" w:cs="Calibri"/>
+        </w:rPr>
         <w:t>Yes, as it goes to the next page.</w:t>
       </w:r>
     </w:p>
@@ -1950,9 +2716,13 @@
           <w:ilvl w:val="0"/>
           <w:numId w:val="31"/>
         </w:numPr>
-      </w:pPr>
-      <w:r>
-        <w:rPr>
+        <w:rPr>
+          <w:rFonts w:ascii="Calibri" w:hAnsi="Calibri" w:cs="Calibri"/>
+        </w:rPr>
+      </w:pPr>
+      <w:r>
+        <w:rPr>
+          <w:rFonts w:ascii="Calibri" w:hAnsi="Calibri" w:cs="Calibri"/>
           <w:b/>
           <w:bCs/>
         </w:rPr>
@@ -1966,9 +2736,14 @@
           <w:ilvl w:val="1"/>
           <w:numId w:val="33"/>
         </w:numPr>
-      </w:pPr>
-      <w:r>
-        <w:lastRenderedPageBreak/>
+        <w:rPr>
+          <w:rFonts w:ascii="Calibri" w:hAnsi="Calibri" w:cs="Calibri"/>
+        </w:rPr>
+      </w:pPr>
+      <w:r>
+        <w:rPr>
+          <w:rFonts w:ascii="Calibri" w:hAnsi="Calibri" w:cs="Calibri"/>
+        </w:rPr>
         <w:t>No, the User isn’t told to read the terms.</w:t>
       </w:r>
     </w:p>
@@ -1979,8 +2754,14 @@
           <w:ilvl w:val="1"/>
           <w:numId w:val="33"/>
         </w:numPr>
-      </w:pPr>
-      <w:r>
+        <w:rPr>
+          <w:rFonts w:ascii="Calibri" w:hAnsi="Calibri" w:cs="Calibri"/>
+        </w:rPr>
+      </w:pPr>
+      <w:r>
+        <w:rPr>
+          <w:rFonts w:ascii="Calibri" w:hAnsi="Calibri" w:cs="Calibri"/>
+        </w:rPr>
         <w:t>No, it’s hard to view the terms.</w:t>
       </w:r>
     </w:p>
@@ -1991,8 +2772,14 @@
           <w:ilvl w:val="1"/>
           <w:numId w:val="33"/>
         </w:numPr>
-      </w:pPr>
-      <w:r>
+        <w:rPr>
+          <w:rFonts w:ascii="Calibri" w:hAnsi="Calibri" w:cs="Calibri"/>
+        </w:rPr>
+      </w:pPr>
+      <w:r>
+        <w:rPr>
+          <w:rFonts w:ascii="Calibri" w:hAnsi="Calibri" w:cs="Calibri"/>
+        </w:rPr>
         <w:t>No, it’s hard to figure out what’s going on.</w:t>
       </w:r>
     </w:p>
@@ -2003,8 +2790,14 @@
           <w:ilvl w:val="1"/>
           <w:numId w:val="33"/>
         </w:numPr>
-      </w:pPr>
-      <w:r>
+        <w:rPr>
+          <w:rFonts w:ascii="Calibri" w:hAnsi="Calibri" w:cs="Calibri"/>
+        </w:rPr>
+      </w:pPr>
+      <w:r>
+        <w:rPr>
+          <w:rFonts w:ascii="Calibri" w:hAnsi="Calibri" w:cs="Calibri"/>
+        </w:rPr>
         <w:t>No, it doesn’t feel like it matters to read them.</w:t>
       </w:r>
     </w:p>
@@ -2014,9 +2807,13 @@
           <w:ilvl w:val="0"/>
           <w:numId w:val="31"/>
         </w:numPr>
-      </w:pPr>
-      <w:r>
-        <w:rPr>
+        <w:rPr>
+          <w:rFonts w:ascii="Calibri" w:hAnsi="Calibri" w:cs="Calibri"/>
+        </w:rPr>
+      </w:pPr>
+      <w:r>
+        <w:rPr>
+          <w:rFonts w:ascii="Calibri" w:hAnsi="Calibri" w:cs="Calibri"/>
           <w:b/>
           <w:bCs/>
         </w:rPr>
@@ -2030,8 +2827,14 @@
           <w:ilvl w:val="1"/>
           <w:numId w:val="34"/>
         </w:numPr>
-      </w:pPr>
-      <w:r>
+        <w:rPr>
+          <w:rFonts w:ascii="Calibri" w:hAnsi="Calibri" w:cs="Calibri"/>
+        </w:rPr>
+      </w:pPr>
+      <w:r>
+        <w:rPr>
+          <w:rFonts w:ascii="Calibri" w:hAnsi="Calibri" w:cs="Calibri"/>
+        </w:rPr>
         <w:t>Yes.</w:t>
       </w:r>
     </w:p>
@@ -2042,8 +2845,14 @@
           <w:ilvl w:val="1"/>
           <w:numId w:val="34"/>
         </w:numPr>
-      </w:pPr>
-      <w:r>
+        <w:rPr>
+          <w:rFonts w:ascii="Calibri" w:hAnsi="Calibri" w:cs="Calibri"/>
+        </w:rPr>
+      </w:pPr>
+      <w:r>
+        <w:rPr>
+          <w:rFonts w:ascii="Calibri" w:hAnsi="Calibri" w:cs="Calibri"/>
+        </w:rPr>
         <w:t>Yes.</w:t>
       </w:r>
     </w:p>
@@ -2054,8 +2863,14 @@
           <w:ilvl w:val="1"/>
           <w:numId w:val="34"/>
         </w:numPr>
-      </w:pPr>
-      <w:r>
+        <w:rPr>
+          <w:rFonts w:ascii="Calibri" w:hAnsi="Calibri" w:cs="Calibri"/>
+        </w:rPr>
+      </w:pPr>
+      <w:r>
+        <w:rPr>
+          <w:rFonts w:ascii="Calibri" w:hAnsi="Calibri" w:cs="Calibri"/>
+        </w:rPr>
         <w:t>No, it doesn’t seem like enough to confirm agreement.</w:t>
       </w:r>
     </w:p>
@@ -2066,8 +2881,14 @@
           <w:ilvl w:val="1"/>
           <w:numId w:val="34"/>
         </w:numPr>
-      </w:pPr>
-      <w:r>
+        <w:rPr>
+          <w:rFonts w:ascii="Calibri" w:hAnsi="Calibri" w:cs="Calibri"/>
+        </w:rPr>
+      </w:pPr>
+      <w:r>
+        <w:rPr>
+          <w:rFonts w:ascii="Calibri" w:hAnsi="Calibri" w:cs="Calibri"/>
+        </w:rPr>
         <w:t>No, a toggle-box just toggles it and doesn’t make the ‘Next’ button seem more available than before.</w:t>
       </w:r>
     </w:p>
@@ -2077,9 +2898,13 @@
           <w:ilvl w:val="0"/>
           <w:numId w:val="31"/>
         </w:numPr>
-      </w:pPr>
-      <w:r>
-        <w:rPr>
+        <w:rPr>
+          <w:rFonts w:ascii="Calibri" w:hAnsi="Calibri" w:cs="Calibri"/>
+        </w:rPr>
+      </w:pPr>
+      <w:r>
+        <w:rPr>
+          <w:rFonts w:ascii="Calibri" w:hAnsi="Calibri" w:cs="Calibri"/>
           <w:b/>
           <w:bCs/>
         </w:rPr>
@@ -2093,12 +2918,15 @@
           <w:ilvl w:val="1"/>
           <w:numId w:val="35"/>
         </w:numPr>
-      </w:pPr>
-      <w:r>
-        <w:t>No,</w:t>
-      </w:r>
-      <w:r>
-        <w:t xml:space="preserve"> this control is available at the load of the page, but isn’t available initially, so it’s hard to know when it’ll be available.</w:t>
+        <w:rPr>
+          <w:rFonts w:ascii="Calibri" w:hAnsi="Calibri" w:cs="Calibri"/>
+        </w:rPr>
+      </w:pPr>
+      <w:r>
+        <w:rPr>
+          <w:rFonts w:ascii="Calibri" w:hAnsi="Calibri" w:cs="Calibri"/>
+        </w:rPr>
+        <w:t>No, this control is available at the load of the page, but isn’t available initially, so it’s hard to know when it’ll be available.</w:t>
       </w:r>
     </w:p>
     <w:p>
@@ -2108,8 +2936,14 @@
           <w:ilvl w:val="1"/>
           <w:numId w:val="35"/>
         </w:numPr>
-      </w:pPr>
-      <w:r>
+        <w:rPr>
+          <w:rFonts w:ascii="Calibri" w:hAnsi="Calibri" w:cs="Calibri"/>
+        </w:rPr>
+      </w:pPr>
+      <w:r>
+        <w:rPr>
+          <w:rFonts w:ascii="Calibri" w:hAnsi="Calibri" w:cs="Calibri"/>
+        </w:rPr>
         <w:t>Yes, it’s easily visible.</w:t>
       </w:r>
     </w:p>
@@ -2120,8 +2954,14 @@
           <w:ilvl w:val="1"/>
           <w:numId w:val="35"/>
         </w:numPr>
-      </w:pPr>
-      <w:r>
+        <w:rPr>
+          <w:rFonts w:ascii="Calibri" w:hAnsi="Calibri" w:cs="Calibri"/>
+        </w:rPr>
+      </w:pPr>
+      <w:r>
+        <w:rPr>
+          <w:rFonts w:ascii="Calibri" w:hAnsi="Calibri" w:cs="Calibri"/>
+        </w:rPr>
         <w:t>Yes, the control makes sense.</w:t>
       </w:r>
     </w:p>
@@ -2132,18 +2972,30 @@
           <w:ilvl w:val="1"/>
           <w:numId w:val="35"/>
         </w:numPr>
-      </w:pPr>
-      <w:r>
+        <w:rPr>
+          <w:rFonts w:ascii="Calibri" w:hAnsi="Calibri" w:cs="Calibri"/>
+        </w:rPr>
+      </w:pPr>
+      <w:r>
+        <w:rPr>
+          <w:rFonts w:ascii="Calibri" w:hAnsi="Calibri" w:cs="Calibri"/>
+        </w:rPr>
         <w:t>Yes, pressing ‘Next’ loads the next section.</w:t>
       </w:r>
     </w:p>
     <w:p>
       <w:pPr>
         <w:pStyle w:val="Heading2"/>
+        <w:rPr>
+          <w:rFonts w:ascii="Calibri" w:hAnsi="Calibri" w:cs="Calibri"/>
+        </w:rPr>
       </w:pPr>
       <w:bookmarkStart w:id="18" w:name="payment-information"/>
       <w:bookmarkEnd w:id="17"/>
       <w:r>
+        <w:rPr>
+          <w:rFonts w:ascii="Calibri" w:hAnsi="Calibri" w:cs="Calibri"/>
+        </w:rPr>
         <w:t>Payment Information</w:t>
       </w:r>
     </w:p>
@@ -2154,158 +3006,292 @@
           <w:ilvl w:val="0"/>
           <w:numId w:val="36"/>
         </w:numPr>
-      </w:pPr>
-      <w:r>
-        <w:rPr>
+        <w:rPr>
+          <w:rFonts w:ascii="Calibri" w:hAnsi="Calibri" w:cs="Calibri"/>
+        </w:rPr>
+      </w:pPr>
+      <w:r>
+        <w:rPr>
+          <w:rFonts w:ascii="Calibri" w:hAnsi="Calibri" w:cs="Calibri"/>
           <w:b/>
           <w:bCs/>
         </w:rPr>
-        <w:t xml:space="preserve">Enter </w:t>
-      </w:r>
-      <w:r>
-        <w:rPr>
+        <w:t>Enter payment information into Forum</w:t>
+      </w:r>
+    </w:p>
+    <w:p>
+      <w:pPr>
+        <w:pStyle w:val="Compact"/>
+        <w:numPr>
+          <w:ilvl w:val="1"/>
+          <w:numId w:val="37"/>
+        </w:numPr>
+        <w:rPr>
+          <w:rFonts w:ascii="Calibri" w:hAnsi="Calibri" w:cs="Calibri"/>
+        </w:rPr>
+      </w:pPr>
+      <w:r>
+        <w:rPr>
+          <w:rFonts w:ascii="Calibri" w:hAnsi="Calibri" w:cs="Calibri"/>
+        </w:rPr>
+        <w:t>Yes. Strong similarity to other payment sites.</w:t>
+      </w:r>
+    </w:p>
+    <w:p>
+      <w:pPr>
+        <w:pStyle w:val="Compact"/>
+        <w:numPr>
+          <w:ilvl w:val="1"/>
+          <w:numId w:val="37"/>
+        </w:numPr>
+        <w:rPr>
+          <w:rFonts w:ascii="Calibri" w:hAnsi="Calibri" w:cs="Calibri"/>
+        </w:rPr>
+      </w:pPr>
+      <w:r>
+        <w:rPr>
+          <w:rFonts w:ascii="Calibri" w:hAnsi="Calibri" w:cs="Calibri"/>
+        </w:rPr>
+        <w:t>Yes.</w:t>
+      </w:r>
+    </w:p>
+    <w:p>
+      <w:pPr>
+        <w:pStyle w:val="Compact"/>
+        <w:numPr>
+          <w:ilvl w:val="1"/>
+          <w:numId w:val="37"/>
+        </w:numPr>
+        <w:rPr>
+          <w:rFonts w:ascii="Calibri" w:hAnsi="Calibri" w:cs="Calibri"/>
+        </w:rPr>
+      </w:pPr>
+      <w:r>
+        <w:rPr>
+          <w:rFonts w:ascii="Calibri" w:hAnsi="Calibri" w:cs="Calibri"/>
+        </w:rPr>
+        <w:t>Yes.</w:t>
+      </w:r>
+    </w:p>
+    <w:p>
+      <w:pPr>
+        <w:pStyle w:val="Compact"/>
+        <w:numPr>
+          <w:ilvl w:val="1"/>
+          <w:numId w:val="37"/>
+        </w:numPr>
+        <w:rPr>
+          <w:rFonts w:ascii="Calibri" w:hAnsi="Calibri" w:cs="Calibri"/>
+        </w:rPr>
+      </w:pPr>
+      <w:r>
+        <w:rPr>
+          <w:rFonts w:ascii="Calibri" w:hAnsi="Calibri" w:cs="Calibri"/>
+        </w:rPr>
+        <w:t xml:space="preserve">No, as the entering of information does not cause anything to be highlighted. However, the bar near top of screen displays progress. Something only noticed </w:t>
+      </w:r>
+      <w:r>
+        <w:rPr>
+          <w:rFonts w:ascii="Calibri" w:hAnsi="Calibri" w:cs="Calibri"/>
+          <w:i/>
+          <w:iCs/>
+        </w:rPr>
+        <w:t xml:space="preserve">here </w:t>
+      </w:r>
+      <w:r>
+        <w:rPr>
+          <w:rFonts w:ascii="Calibri" w:hAnsi="Calibri" w:cs="Calibri"/>
+        </w:rPr>
+        <w:t>in-progress.</w:t>
+      </w:r>
+    </w:p>
+    <w:p>
+      <w:pPr>
+        <w:pStyle w:val="Compact"/>
+        <w:numPr>
+          <w:ilvl w:val="0"/>
+          <w:numId w:val="36"/>
+        </w:numPr>
+        <w:rPr>
+          <w:rFonts w:ascii="Calibri" w:hAnsi="Calibri" w:cs="Calibri"/>
+        </w:rPr>
+      </w:pPr>
+      <w:r>
+        <w:rPr>
+          <w:rFonts w:ascii="Calibri" w:hAnsi="Calibri" w:cs="Calibri"/>
           <w:b/>
           <w:bCs/>
         </w:rPr>
-        <w:t>payment information into Forum</w:t>
-      </w:r>
-    </w:p>
-    <w:p>
-      <w:pPr>
-        <w:pStyle w:val="Compact"/>
-        <w:numPr>
-          <w:ilvl w:val="1"/>
-          <w:numId w:val="37"/>
-        </w:numPr>
-      </w:pPr>
-      <w:r>
-        <w:t>Yes. Strong similarity to other payment sites.</w:t>
-      </w:r>
-    </w:p>
-    <w:p>
-      <w:pPr>
-        <w:pStyle w:val="Compact"/>
-        <w:numPr>
-          <w:ilvl w:val="1"/>
-          <w:numId w:val="37"/>
-        </w:numPr>
-      </w:pPr>
-      <w:r>
-        <w:t>Yes.</w:t>
-      </w:r>
-    </w:p>
-    <w:p>
-      <w:pPr>
-        <w:pStyle w:val="Compact"/>
-        <w:numPr>
-          <w:ilvl w:val="1"/>
-          <w:numId w:val="37"/>
-        </w:numPr>
-      </w:pPr>
-      <w:r>
-        <w:t>Yes.</w:t>
-      </w:r>
-    </w:p>
-    <w:p>
-      <w:pPr>
-        <w:pStyle w:val="Compact"/>
-        <w:numPr>
-          <w:ilvl w:val="1"/>
-          <w:numId w:val="37"/>
-        </w:numPr>
-      </w:pPr>
-      <w:r>
-        <w:t xml:space="preserve">No, as the entering of information does not cause anything to be highlighted. However, the bar near top of screen displays progress. Something only noticed </w:t>
-      </w:r>
-      <w:r>
-        <w:rPr>
+        <w:t>Click ‘Purchase’ Button</w:t>
+      </w:r>
+    </w:p>
+    <w:p>
+      <w:pPr>
+        <w:pStyle w:val="Compact"/>
+        <w:numPr>
+          <w:ilvl w:val="1"/>
+          <w:numId w:val="38"/>
+        </w:numPr>
+        <w:rPr>
+          <w:rFonts w:ascii="Calibri" w:hAnsi="Calibri" w:cs="Calibri"/>
+        </w:rPr>
+      </w:pPr>
+      <w:r>
+        <w:rPr>
+          <w:rFonts w:ascii="Calibri" w:hAnsi="Calibri" w:cs="Calibri"/>
+        </w:rPr>
+        <w:t>Yes, they’ll click Purchase after they’ve confirmed their details.</w:t>
+      </w:r>
+    </w:p>
+    <w:p>
+      <w:pPr>
+        <w:pStyle w:val="Compact"/>
+        <w:numPr>
+          <w:ilvl w:val="1"/>
+          <w:numId w:val="38"/>
+        </w:numPr>
+        <w:rPr>
+          <w:rFonts w:ascii="Calibri" w:hAnsi="Calibri" w:cs="Calibri"/>
+        </w:rPr>
+      </w:pPr>
+      <w:r>
+        <w:rPr>
+          <w:rFonts w:ascii="Calibri" w:hAnsi="Calibri" w:cs="Calibri"/>
+        </w:rPr>
+        <w:t>Yes, it’s the brightest button on the page, located on right side where it’s placed naturally.</w:t>
+      </w:r>
+    </w:p>
+    <w:p>
+      <w:pPr>
+        <w:pStyle w:val="Compact"/>
+        <w:numPr>
+          <w:ilvl w:val="1"/>
+          <w:numId w:val="38"/>
+        </w:numPr>
+        <w:rPr>
+          <w:rFonts w:ascii="Calibri" w:hAnsi="Calibri" w:cs="Calibri"/>
+        </w:rPr>
+      </w:pPr>
+      <w:r>
+        <w:rPr>
+          <w:rFonts w:ascii="Calibri" w:hAnsi="Calibri" w:cs="Calibri"/>
+        </w:rPr>
+        <w:t>Yes, assuming button finishes entire transaction. Untested.</w:t>
+      </w:r>
+    </w:p>
+    <w:p>
+      <w:pPr>
+        <w:pStyle w:val="Compact"/>
+        <w:numPr>
+          <w:ilvl w:val="1"/>
+          <w:numId w:val="38"/>
+        </w:numPr>
+        <w:rPr>
+          <w:rFonts w:ascii="Calibri" w:hAnsi="Calibri" w:cs="Calibri"/>
+        </w:rPr>
+      </w:pPr>
+      <w:r>
+        <w:rPr>
+          <w:rFonts w:ascii="Calibri" w:hAnsi="Calibri" w:cs="Calibri"/>
+        </w:rPr>
+        <w:t>Yes, assuming above. Untested.</w:t>
+      </w:r>
+    </w:p>
+    <w:p>
+      <w:pPr>
+        <w:pStyle w:val="Heading2"/>
+        <w:rPr>
+          <w:rFonts w:ascii="Calibri" w:hAnsi="Calibri" w:cs="Calibri"/>
+        </w:rPr>
+      </w:pPr>
+      <w:bookmarkStart w:id="19" w:name="X199585adcbded62e2ba2f8bec64b6552dd23087"/>
+      <w:bookmarkEnd w:id="18"/>
+      <w:r>
+        <w:rPr>
+          <w:rFonts w:ascii="Calibri" w:hAnsi="Calibri" w:cs="Calibri"/>
+        </w:rPr>
+        <w:t>Bugs &amp; Minor Flaws Found during Walkthrough</w:t>
+      </w:r>
+    </w:p>
+    <w:p>
+      <w:pPr>
+        <w:pStyle w:val="Compact"/>
+        <w:numPr>
+          <w:ilvl w:val="0"/>
+          <w:numId w:val="39"/>
+        </w:numPr>
+        <w:rPr>
+          <w:rFonts w:ascii="Calibri" w:hAnsi="Calibri" w:cs="Calibri"/>
+        </w:rPr>
+      </w:pPr>
+      <w:r>
+        <w:rPr>
+          <w:rFonts w:ascii="Calibri" w:hAnsi="Calibri" w:cs="Calibri"/>
+        </w:rPr>
+        <w:t>After some time away from ‘Terms and Conditions’ page, an Error shows “Session expired, please reload page”.</w:t>
+      </w:r>
+    </w:p>
+    <w:p>
+      <w:pPr>
+        <w:pStyle w:val="Compact"/>
+        <w:numPr>
+          <w:ilvl w:val="1"/>
+          <w:numId w:val="40"/>
+        </w:numPr>
+        <w:rPr>
+          <w:rFonts w:ascii="Calibri" w:hAnsi="Calibri" w:cs="Calibri"/>
+        </w:rPr>
+      </w:pPr>
+      <w:r>
+        <w:rPr>
+          <w:rFonts w:ascii="Calibri" w:hAnsi="Calibri" w:cs="Calibri"/>
+        </w:rPr>
+        <w:t>Reloading page doesn’t resolve error.</w:t>
+      </w:r>
+    </w:p>
+    <w:p>
+      <w:pPr>
+        <w:pStyle w:val="Compact"/>
+        <w:numPr>
+          <w:ilvl w:val="1"/>
+          <w:numId w:val="40"/>
+        </w:numPr>
+        <w:rPr>
+          <w:rFonts w:ascii="Calibri" w:hAnsi="Calibri" w:cs="Calibri"/>
+        </w:rPr>
+      </w:pPr>
+      <w:r>
+        <w:rPr>
+          <w:rFonts w:ascii="Calibri" w:hAnsi="Calibri" w:cs="Calibri"/>
+        </w:rPr>
+        <w:lastRenderedPageBreak/>
+        <w:t>Going to previous page doesn’t resolve error.</w:t>
+      </w:r>
+    </w:p>
+    <w:p>
+      <w:pPr>
+        <w:pStyle w:val="Compact"/>
+        <w:numPr>
+          <w:ilvl w:val="1"/>
+          <w:numId w:val="40"/>
+        </w:numPr>
+        <w:rPr>
+          <w:rFonts w:ascii="Calibri" w:hAnsi="Calibri" w:cs="Calibri"/>
+        </w:rPr>
+      </w:pPr>
+      <w:r>
+        <w:rPr>
+          <w:rFonts w:ascii="Calibri" w:hAnsi="Calibri" w:cs="Calibri"/>
+        </w:rPr>
+        <w:t xml:space="preserve">Going back to home page resolves error, but </w:t>
+      </w:r>
+      <w:r>
+        <w:rPr>
+          <w:rFonts w:ascii="Calibri" w:hAnsi="Calibri" w:cs="Calibri"/>
           <w:i/>
           <w:iCs/>
         </w:rPr>
-        <w:t xml:space="preserve">here </w:t>
-      </w:r>
-      <w:r>
-        <w:t>in-prog</w:t>
-      </w:r>
-      <w:r>
-        <w:t>ress.</w:t>
-      </w:r>
-    </w:p>
-    <w:p>
-      <w:pPr>
-        <w:pStyle w:val="Compact"/>
-        <w:numPr>
-          <w:ilvl w:val="0"/>
-          <w:numId w:val="36"/>
-        </w:numPr>
-      </w:pPr>
-      <w:r>
-        <w:rPr>
-          <w:b/>
-          <w:bCs/>
-        </w:rPr>
-        <w:t>Click ‘Purchase’ Button</w:t>
-      </w:r>
-    </w:p>
-    <w:p>
-      <w:pPr>
-        <w:pStyle w:val="Compact"/>
-        <w:numPr>
-          <w:ilvl w:val="1"/>
-          <w:numId w:val="38"/>
-        </w:numPr>
-      </w:pPr>
-      <w:r>
-        <w:t>Yes, they’ll click Purchase after they’ve confirmed their details.</w:t>
-      </w:r>
-    </w:p>
-    <w:p>
-      <w:pPr>
-        <w:pStyle w:val="Compact"/>
-        <w:numPr>
-          <w:ilvl w:val="1"/>
-          <w:numId w:val="38"/>
-        </w:numPr>
-      </w:pPr>
-      <w:r>
-        <w:t>Yes, it’s the brightest button on the page, located on right side where it’s placed naturally.</w:t>
-      </w:r>
-    </w:p>
-    <w:p>
-      <w:pPr>
-        <w:pStyle w:val="Compact"/>
-        <w:numPr>
-          <w:ilvl w:val="1"/>
-          <w:numId w:val="38"/>
-        </w:numPr>
-      </w:pPr>
-      <w:r>
-        <w:t>Yes, assuming button finishes entire transaction. Untested.</w:t>
-      </w:r>
-    </w:p>
-    <w:p>
-      <w:pPr>
-        <w:pStyle w:val="Compact"/>
-        <w:numPr>
-          <w:ilvl w:val="1"/>
-          <w:numId w:val="38"/>
-        </w:numPr>
-      </w:pPr>
-      <w:r>
-        <w:t>Yes,</w:t>
-      </w:r>
-      <w:r>
-        <w:t xml:space="preserve"> assuming above. Untested.</w:t>
-      </w:r>
-    </w:p>
-    <w:p>
-      <w:pPr>
-        <w:pStyle w:val="Heading2"/>
-      </w:pPr>
-      <w:bookmarkStart w:id="19" w:name="X199585adcbded62e2ba2f8bec64b6552dd23087"/>
-      <w:bookmarkEnd w:id="18"/>
-      <w:r>
-        <w:t>Bugs &amp; Minor Flaws Found during Walkthrough</w:t>
+        <w:t>loses all flight selection progress</w:t>
       </w:r>
     </w:p>
     <w:p>
@@ -2315,52 +3301,15 @@
           <w:ilvl w:val="0"/>
           <w:numId w:val="39"/>
         </w:numPr>
-      </w:pPr>
-      <w:r>
-        <w:t>After some time away from ‘Terms and Conditions’ page, an Error shows “Session expired, please reload page”.</w:t>
-      </w:r>
-    </w:p>
-    <w:p>
-      <w:pPr>
-        <w:pStyle w:val="Compact"/>
-        <w:numPr>
-          <w:ilvl w:val="1"/>
-          <w:numId w:val="40"/>
-        </w:numPr>
-      </w:pPr>
-      <w:r>
-        <w:t>Reloading page doesn’t resolve error.</w:t>
-      </w:r>
-    </w:p>
-    <w:p>
-      <w:pPr>
-        <w:pStyle w:val="Compact"/>
-        <w:numPr>
-          <w:ilvl w:val="1"/>
-          <w:numId w:val="40"/>
-        </w:numPr>
-      </w:pPr>
-      <w:r>
-        <w:t>Going to previous page doesn’t resolve error.</w:t>
-      </w:r>
-    </w:p>
-    <w:p>
-      <w:pPr>
-        <w:pStyle w:val="Compact"/>
-        <w:numPr>
-          <w:ilvl w:val="1"/>
-          <w:numId w:val="40"/>
-        </w:numPr>
-      </w:pPr>
-      <w:r>
-        <w:t xml:space="preserve">Going back to home page resolves error, but </w:t>
-      </w:r>
-      <w:r>
-        <w:rPr>
-          <w:i/>
-          <w:iCs/>
-        </w:rPr>
-        <w:t>loses all flight selection progress</w:t>
+        <w:rPr>
+          <w:rFonts w:ascii="Calibri" w:hAnsi="Calibri" w:cs="Calibri"/>
+        </w:rPr>
+      </w:pPr>
+      <w:r>
+        <w:rPr>
+          <w:rFonts w:ascii="Calibri" w:hAnsi="Calibri" w:cs="Calibri"/>
+        </w:rPr>
+        <w:t>Safari’s Password Manager automatically inserts ‘Debit / Credit Card Number’ and ‘Expiration Date’, but fails to complete ‘Name (As On Card)’</w:t>
       </w:r>
     </w:p>
     <w:p>
@@ -2370,47 +3319,46 @@
           <w:ilvl w:val="0"/>
           <w:numId w:val="39"/>
         </w:numPr>
-      </w:pPr>
-      <w:r>
-        <w:t>Safari’s Password Manager automatically inserts ‘Debit / Credit Card Number’ and ‘Expiration Date’, but fails to complete ‘Name (A</w:t>
-      </w:r>
-      <w:r>
-        <w:t>s On Card)’</w:t>
-      </w:r>
-    </w:p>
-    <w:p>
-      <w:pPr>
-        <w:pStyle w:val="Compact"/>
-        <w:numPr>
-          <w:ilvl w:val="0"/>
-          <w:numId w:val="39"/>
-        </w:numPr>
-      </w:pPr>
-      <w:r>
-        <w:lastRenderedPageBreak/>
+        <w:rPr>
+          <w:rFonts w:ascii="Calibri" w:hAnsi="Calibri" w:cs="Calibri"/>
+        </w:rPr>
+      </w:pPr>
+      <w:r>
+        <w:rPr>
+          <w:rFonts w:ascii="Calibri" w:hAnsi="Calibri" w:cs="Calibri"/>
+        </w:rPr>
         <w:t>Making a change in the ‘Seat Selection’ menu causes the browser to load from the top, resulting in the User losing their place.</w:t>
       </w:r>
     </w:p>
     <w:p>
       <w:pPr>
         <w:pStyle w:val="Heading1"/>
+        <w:rPr>
+          <w:rFonts w:ascii="Calibri" w:hAnsi="Calibri" w:cs="Calibri"/>
+        </w:rPr>
       </w:pPr>
       <w:bookmarkStart w:id="20" w:name="walkthrough-summary"/>
       <w:bookmarkEnd w:id="11"/>
       <w:bookmarkEnd w:id="19"/>
       <w:r>
+        <w:rPr>
+          <w:rFonts w:ascii="Calibri" w:hAnsi="Calibri" w:cs="Calibri"/>
+        </w:rPr>
         <w:t>Walkthrough Summary</w:t>
       </w:r>
     </w:p>
     <w:p>
       <w:pPr>
         <w:pStyle w:val="FirstParagraph"/>
-      </w:pPr>
-      <w:r>
-        <w:t>Aveloair.com’s interface is bright and simple, yet has some steps that felt out-of-place. Shared</w:t>
-      </w:r>
-      <w:r>
-        <w:t xml:space="preserve"> below are conclusions based from the above Cognitive Walkthrough, judged with the following design principles in mind:</w:t>
+        <w:rPr>
+          <w:rFonts w:ascii="Calibri" w:hAnsi="Calibri" w:cs="Calibri"/>
+        </w:rPr>
+      </w:pPr>
+      <w:r>
+        <w:rPr>
+          <w:rFonts w:ascii="Calibri" w:hAnsi="Calibri" w:cs="Calibri"/>
+        </w:rPr>
+        <w:t>Aveloair.com’s interface is bright and simple, yet has some steps that felt out-of-place. Shared below are conclusions based from the above Cognitive Walkthrough, judged with the following design principles in mind:</w:t>
       </w:r>
     </w:p>
     <w:p>
@@ -2420,8 +3368,14 @@
           <w:ilvl w:val="0"/>
           <w:numId w:val="41"/>
         </w:numPr>
-      </w:pPr>
-      <w:r>
+        <w:rPr>
+          <w:rFonts w:ascii="Calibri" w:hAnsi="Calibri" w:cs="Calibri"/>
+        </w:rPr>
+      </w:pPr>
+      <w:r>
+        <w:rPr>
+          <w:rFonts w:ascii="Calibri" w:hAnsi="Calibri" w:cs="Calibri"/>
+        </w:rPr>
         <w:t>Keep the User in Control</w:t>
       </w:r>
     </w:p>
@@ -2432,8 +3386,14 @@
           <w:ilvl w:val="0"/>
           <w:numId w:val="41"/>
         </w:numPr>
-      </w:pPr>
-      <w:r>
+        <w:rPr>
+          <w:rFonts w:ascii="Calibri" w:hAnsi="Calibri" w:cs="Calibri"/>
+        </w:rPr>
+      </w:pPr>
+      <w:r>
+        <w:rPr>
+          <w:rFonts w:ascii="Calibri" w:hAnsi="Calibri" w:cs="Calibri"/>
+        </w:rPr>
         <w:t>Maintain Familiarity and Comfort</w:t>
       </w:r>
     </w:p>
@@ -2444,8 +3404,14 @@
           <w:ilvl w:val="0"/>
           <w:numId w:val="41"/>
         </w:numPr>
-      </w:pPr>
-      <w:r>
+        <w:rPr>
+          <w:rFonts w:ascii="Calibri" w:hAnsi="Calibri" w:cs="Calibri"/>
+        </w:rPr>
+      </w:pPr>
+      <w:r>
+        <w:rPr>
+          <w:rFonts w:ascii="Calibri" w:hAnsi="Calibri" w:cs="Calibri"/>
+        </w:rPr>
         <w:t>Reduce Cognitive Load</w:t>
       </w:r>
     </w:p>
@@ -2456,34 +3422,58 @@
           <w:ilvl w:val="0"/>
           <w:numId w:val="41"/>
         </w:numPr>
-      </w:pPr>
-      <w:r>
+        <w:rPr>
+          <w:rFonts w:ascii="Calibri" w:hAnsi="Calibri" w:cs="Calibri"/>
+        </w:rPr>
+      </w:pPr>
+      <w:r>
+        <w:rPr>
+          <w:rFonts w:ascii="Calibri" w:hAnsi="Calibri" w:cs="Calibri"/>
+        </w:rPr>
         <w:t>Maintain UI Consistency</w:t>
       </w:r>
     </w:p>
     <w:p>
       <w:pPr>
         <w:pStyle w:val="Heading2"/>
+        <w:rPr>
+          <w:rFonts w:ascii="Calibri" w:hAnsi="Calibri" w:cs="Calibri"/>
+        </w:rPr>
       </w:pPr>
       <w:bookmarkStart w:id="21" w:name="step-summaries"/>
       <w:r>
+        <w:rPr>
+          <w:rFonts w:ascii="Calibri" w:hAnsi="Calibri" w:cs="Calibri"/>
+        </w:rPr>
         <w:t>Step Summaries</w:t>
       </w:r>
     </w:p>
     <w:p>
       <w:pPr>
         <w:pStyle w:val="Heading3"/>
+        <w:rPr>
+          <w:rFonts w:ascii="Calibri" w:hAnsi="Calibri" w:cs="Calibri"/>
+        </w:rPr>
       </w:pPr>
       <w:bookmarkStart w:id="22" w:name="search-for-flight"/>
       <w:r>
+        <w:rPr>
+          <w:rFonts w:ascii="Calibri" w:hAnsi="Calibri" w:cs="Calibri"/>
+        </w:rPr>
         <w:t>Search for Flight</w:t>
       </w:r>
     </w:p>
     <w:p>
       <w:pPr>
         <w:pStyle w:val="FirstParagraph"/>
-      </w:pPr>
-      <w:r>
+        <w:rPr>
+          <w:rFonts w:ascii="Calibri" w:hAnsi="Calibri" w:cs="Calibri"/>
+        </w:rPr>
+      </w:pPr>
+      <w:r>
+        <w:rPr>
+          <w:rFonts w:ascii="Calibri" w:hAnsi="Calibri" w:cs="Calibri"/>
+        </w:rPr>
         <w:t>The search functionality on *aveloair.com**’s* homepage feels well-implemented. It mimics the same flow as many other sites, while reducing clutter.</w:t>
       </w:r>
     </w:p>
@@ -2494,15 +3484,15 @@
           <w:ilvl w:val="0"/>
           <w:numId w:val="42"/>
         </w:numPr>
-      </w:pPr>
-      <w:r>
-        <w:t>Additional options within the ‘Search Box’ caused the User to go off-track, like the ‘Low-Fare Calendar’ T</w:t>
-      </w:r>
-      <w:r>
-        <w:t>oggle-Box. It causes the search to return a calendar instead of searched results, where a User likely wanted to search, not only view that calendar. That option has little information visible, so it’s a halting point in a Users’ decision to search and incr</w:t>
-      </w:r>
-      <w:r>
-        <w:t>eases cognitive load.</w:t>
+        <w:rPr>
+          <w:rFonts w:ascii="Calibri" w:hAnsi="Calibri" w:cs="Calibri"/>
+        </w:rPr>
+      </w:pPr>
+      <w:r>
+        <w:rPr>
+          <w:rFonts w:ascii="Calibri" w:hAnsi="Calibri" w:cs="Calibri"/>
+        </w:rPr>
+        <w:t>Additional options within the ‘Search Box’ caused the User to go off-track, like the ‘Low-Fare Calendar’ Toggle-Box. It causes the search to return a calendar instead of searched results, where a User likely wanted to search, not only view that calendar. That option has little information visible, so it’s a halting point in a Users’ decision to search and increases cognitive load.</w:t>
       </w:r>
     </w:p>
     <w:p>
@@ -2512,8 +3502,14 @@
           <w:ilvl w:val="0"/>
           <w:numId w:val="43"/>
         </w:numPr>
-      </w:pPr>
-      <w:r>
+        <w:rPr>
+          <w:rFonts w:ascii="Calibri" w:hAnsi="Calibri" w:cs="Calibri"/>
+        </w:rPr>
+      </w:pPr>
+      <w:r>
+        <w:rPr>
+          <w:rFonts w:ascii="Calibri" w:hAnsi="Calibri" w:cs="Calibri"/>
+        </w:rPr>
         <w:t>Including a ‘Hover-Over’ information for the ‘Low-Fare Calendar’ Toggle-Box would help a User know if it’s worth toggling that option.</w:t>
       </w:r>
     </w:p>
@@ -2524,8 +3520,14 @@
           <w:ilvl w:val="0"/>
           <w:numId w:val="44"/>
         </w:numPr>
-      </w:pPr>
-      <w:r>
+        <w:rPr>
+          <w:rFonts w:ascii="Calibri" w:hAnsi="Calibri" w:cs="Calibri"/>
+        </w:rPr>
+      </w:pPr>
+      <w:r>
+        <w:rPr>
+          <w:rFonts w:ascii="Calibri" w:hAnsi="Calibri" w:cs="Calibri"/>
+        </w:rPr>
         <w:t>The Search Box does not display when it is ready to search.</w:t>
       </w:r>
     </w:p>
@@ -2536,21 +3538,30 @@
           <w:ilvl w:val="0"/>
           <w:numId w:val="45"/>
         </w:numPr>
-      </w:pPr>
-      <w:r>
-        <w:t xml:space="preserve">Highlighting the Search Box when ready </w:t>
-      </w:r>
-      <w:r>
-        <w:t>to search would help a User know when it’s time to search.</w:t>
+        <w:rPr>
+          <w:rFonts w:ascii="Calibri" w:hAnsi="Calibri" w:cs="Calibri"/>
+        </w:rPr>
+      </w:pPr>
+      <w:r>
+        <w:rPr>
+          <w:rFonts w:ascii="Calibri" w:hAnsi="Calibri" w:cs="Calibri"/>
+        </w:rPr>
+        <w:t>Highlighting the Search Box when ready to search would help a User know when it’s time to search.</w:t>
       </w:r>
     </w:p>
     <w:p>
       <w:pPr>
         <w:pStyle w:val="Heading3"/>
+        <w:rPr>
+          <w:rFonts w:ascii="Calibri" w:hAnsi="Calibri" w:cs="Calibri"/>
+        </w:rPr>
       </w:pPr>
       <w:bookmarkStart w:id="23" w:name="flight-selection-1"/>
       <w:bookmarkEnd w:id="22"/>
       <w:r>
+        <w:rPr>
+          <w:rFonts w:ascii="Calibri" w:hAnsi="Calibri" w:cs="Calibri"/>
+        </w:rPr>
         <w:t>Flight Selection</w:t>
       </w:r>
     </w:p>
@@ -2561,12 +3572,15 @@
           <w:ilvl w:val="0"/>
           <w:numId w:val="46"/>
         </w:numPr>
-      </w:pPr>
-      <w:r>
-        <w:t>The Toggle Options create confusion. They’re placed with suboptimal distancing that makes the selection of ‘Yes’ or ‘No’ challenging. Further, their options aren’t separated or dis</w:t>
-      </w:r>
-      <w:r>
-        <w:t>played as a Button.</w:t>
+        <w:rPr>
+          <w:rFonts w:ascii="Calibri" w:hAnsi="Calibri" w:cs="Calibri"/>
+        </w:rPr>
+      </w:pPr>
+      <w:r>
+        <w:rPr>
+          <w:rFonts w:ascii="Calibri" w:hAnsi="Calibri" w:cs="Calibri"/>
+        </w:rPr>
+        <w:t>The Toggle Options create confusion. They’re placed with suboptimal distancing that makes the selection of ‘Yes’ or ‘No’ challenging. Further, their options aren’t separated or displayed as a Button.</w:t>
       </w:r>
     </w:p>
     <w:p>
@@ -2576,8 +3590,14 @@
           <w:ilvl w:val="0"/>
           <w:numId w:val="47"/>
         </w:numPr>
-      </w:pPr>
-      <w:r>
+        <w:rPr>
+          <w:rFonts w:ascii="Calibri" w:hAnsi="Calibri" w:cs="Calibri"/>
+        </w:rPr>
+      </w:pPr>
+      <w:r>
+        <w:rPr>
+          <w:rFonts w:ascii="Calibri" w:hAnsi="Calibri" w:cs="Calibri"/>
+        </w:rPr>
         <w:t>Turning the Toggle Options into Buttons would help the User see them quickly.</w:t>
       </w:r>
     </w:p>
@@ -2588,12 +3608,15 @@
           <w:ilvl w:val="0"/>
           <w:numId w:val="48"/>
         </w:numPr>
-      </w:pPr>
-      <w:r>
-        <w:t xml:space="preserve">The continuation from ‘Selecting a Flight’ </w:t>
-      </w:r>
-      <w:r>
-        <w:t>to the next page happens without confirmation, causing confusion and an out-of-control feeling. Turning those options into more obvious Buttons would be helpful.</w:t>
+        <w:rPr>
+          <w:rFonts w:ascii="Calibri" w:hAnsi="Calibri" w:cs="Calibri"/>
+        </w:rPr>
+      </w:pPr>
+      <w:r>
+        <w:rPr>
+          <w:rFonts w:ascii="Calibri" w:hAnsi="Calibri" w:cs="Calibri"/>
+        </w:rPr>
+        <w:t>The continuation from ‘Selecting a Flight’ to the next page happens without confirmation, causing confusion and an out-of-control feeling. Turning those options into more obvious Buttons would be helpful.</w:t>
       </w:r>
     </w:p>
     <w:p>
@@ -2603,12 +3626,16 @@
           <w:ilvl w:val="0"/>
           <w:numId w:val="48"/>
         </w:numPr>
-      </w:pPr>
-      <w:r>
-        <w:t>The chart displayed has multiple ‘Unavailable’ type options, which are still available as butt</w:t>
-      </w:r>
-      <w:r>
-        <w:t>ons.</w:t>
+        <w:rPr>
+          <w:rFonts w:ascii="Calibri" w:hAnsi="Calibri" w:cs="Calibri"/>
+        </w:rPr>
+      </w:pPr>
+      <w:r>
+        <w:rPr>
+          <w:rFonts w:ascii="Calibri" w:hAnsi="Calibri" w:cs="Calibri"/>
+        </w:rPr>
+        <w:lastRenderedPageBreak/>
+        <w:t>The chart displayed has multiple ‘Unavailable’ type options, which are still available as buttons.</w:t>
       </w:r>
     </w:p>
     <w:p>
@@ -2618,19 +3645,30 @@
           <w:ilvl w:val="0"/>
           <w:numId w:val="49"/>
         </w:numPr>
-      </w:pPr>
-      <w:r>
+        <w:rPr>
+          <w:rFonts w:ascii="Calibri" w:hAnsi="Calibri" w:cs="Calibri"/>
+        </w:rPr>
+      </w:pPr>
+      <w:r>
+        <w:rPr>
+          <w:rFonts w:ascii="Calibri" w:hAnsi="Calibri" w:cs="Calibri"/>
+        </w:rPr>
         <w:t>By disabling those buttons, a User wouldn’t be distracted into thinking they’re an available option.</w:t>
       </w:r>
     </w:p>
     <w:p>
       <w:pPr>
         <w:pStyle w:val="Heading3"/>
+        <w:rPr>
+          <w:rFonts w:ascii="Calibri" w:hAnsi="Calibri" w:cs="Calibri"/>
+        </w:rPr>
       </w:pPr>
       <w:bookmarkStart w:id="24" w:name="seat-selection-1"/>
       <w:bookmarkEnd w:id="23"/>
       <w:r>
-        <w:lastRenderedPageBreak/>
+        <w:rPr>
+          <w:rFonts w:ascii="Calibri" w:hAnsi="Calibri" w:cs="Calibri"/>
+        </w:rPr>
         <w:t>Seat Selection</w:t>
       </w:r>
     </w:p>
@@ -2641,12 +3679,15 @@
           <w:ilvl w:val="0"/>
           <w:numId w:val="50"/>
         </w:numPr>
-      </w:pPr>
-      <w:r>
-        <w:t>Seat Selection is placed in a list of additional options, which forces the User to make a choice as to which requirement they want to f</w:t>
-      </w:r>
-      <w:r>
-        <w:t>ill next.</w:t>
+        <w:rPr>
+          <w:rFonts w:ascii="Calibri" w:hAnsi="Calibri" w:cs="Calibri"/>
+        </w:rPr>
+      </w:pPr>
+      <w:r>
+        <w:rPr>
+          <w:rFonts w:ascii="Calibri" w:hAnsi="Calibri" w:cs="Calibri"/>
+        </w:rPr>
+        <w:t>Seat Selection is placed in a list of additional options, which forces the User to make a choice as to which requirement they want to fill next.</w:t>
       </w:r>
     </w:p>
     <w:p>
@@ -2656,30 +3697,30 @@
           <w:ilvl w:val="0"/>
           <w:numId w:val="50"/>
         </w:numPr>
-      </w:pPr>
-      <w:r>
+        <w:rPr>
+          <w:rFonts w:ascii="Calibri" w:hAnsi="Calibri" w:cs="Calibri"/>
+        </w:rPr>
+      </w:pPr>
+      <w:r>
+        <w:rPr>
+          <w:rFonts w:ascii="Calibri" w:hAnsi="Calibri" w:cs="Calibri"/>
+        </w:rPr>
         <w:t>If they want ‘Extra-Legroom,’ this is the first opportunity a User has to make that preference (It wasn’t available in the search screen).</w:t>
       </w:r>
     </w:p>
     <w:p>
       <w:pPr>
-        <w:pStyle w:val="Compact"/>
-        <w:numPr>
-          <w:ilvl w:val="0"/>
-          <w:numId w:val="50"/>
-        </w:numPr>
-      </w:pPr>
-      <w:r>
-        <w:t>The User may feel forced</w:t>
-      </w:r>
-    </w:p>
-    <w:p>
-      <w:pPr>
         <w:pStyle w:val="Heading3"/>
+        <w:rPr>
+          <w:rFonts w:ascii="Calibri" w:hAnsi="Calibri" w:cs="Calibri"/>
+        </w:rPr>
       </w:pPr>
       <w:bookmarkStart w:id="25" w:name="bag-selection-1"/>
       <w:bookmarkEnd w:id="24"/>
       <w:r>
+        <w:rPr>
+          <w:rFonts w:ascii="Calibri" w:hAnsi="Calibri" w:cs="Calibri"/>
+        </w:rPr>
         <w:t>Bag Selection</w:t>
       </w:r>
     </w:p>
@@ -2690,12 +3731,15 @@
           <w:ilvl w:val="0"/>
           <w:numId w:val="51"/>
         </w:numPr>
-      </w:pPr>
-      <w:r>
-        <w:t>‘Review Selections’ implies to Users that selections have already be</w:t>
-      </w:r>
-      <w:r>
-        <w:t>en made.</w:t>
+        <w:rPr>
+          <w:rFonts w:ascii="Calibri" w:hAnsi="Calibri" w:cs="Calibri"/>
+        </w:rPr>
+      </w:pPr>
+      <w:r>
+        <w:rPr>
+          <w:rFonts w:ascii="Calibri" w:hAnsi="Calibri" w:cs="Calibri"/>
+        </w:rPr>
+        <w:t>‘Review Selections’ implies to Users that selections have already been made.</w:t>
       </w:r>
     </w:p>
     <w:p>
@@ -2705,28 +3749,44 @@
           <w:ilvl w:val="0"/>
           <w:numId w:val="51"/>
         </w:numPr>
-      </w:pPr>
-      <w:r>
+        <w:rPr>
+          <w:rFonts w:ascii="Calibri" w:hAnsi="Calibri" w:cs="Calibri"/>
+        </w:rPr>
+      </w:pPr>
+      <w:r>
+        <w:rPr>
+          <w:rFonts w:ascii="Calibri" w:hAnsi="Calibri" w:cs="Calibri"/>
+        </w:rPr>
         <w:t xml:space="preserve">Clicking ‘Confirm Selections’ only reduces the drop-down. The responsive flight-basket feels great as a User, but Confirm Details doesn’t </w:t>
       </w:r>
       <w:r>
         <w:rPr>
+          <w:rFonts w:ascii="Calibri" w:hAnsi="Calibri" w:cs="Calibri"/>
           <w:i/>
           <w:iCs/>
         </w:rPr>
         <w:t xml:space="preserve">do </w:t>
       </w:r>
       <w:r>
+        <w:rPr>
+          <w:rFonts w:ascii="Calibri" w:hAnsi="Calibri" w:cs="Calibri"/>
+        </w:rPr>
         <w:t>anything.</w:t>
       </w:r>
     </w:p>
     <w:p>
       <w:pPr>
         <w:pStyle w:val="Heading3"/>
+        <w:rPr>
+          <w:rFonts w:ascii="Calibri" w:hAnsi="Calibri" w:cs="Calibri"/>
+        </w:rPr>
       </w:pPr>
       <w:bookmarkStart w:id="26" w:name="priority-boarding-selection-1"/>
       <w:bookmarkEnd w:id="25"/>
       <w:r>
+        <w:rPr>
+          <w:rFonts w:ascii="Calibri" w:hAnsi="Calibri" w:cs="Calibri"/>
+        </w:rPr>
         <w:t>Priority Boarding Selection</w:t>
       </w:r>
     </w:p>
@@ -2737,12 +3797,15 @@
           <w:ilvl w:val="0"/>
           <w:numId w:val="52"/>
         </w:numPr>
-      </w:pPr>
-      <w:r>
-        <w:t>The Toggle Boxes feel more intuitive here, but still lack separation</w:t>
-      </w:r>
-      <w:r>
-        <w:t xml:space="preserve"> and buttony-ness.</w:t>
+        <w:rPr>
+          <w:rFonts w:ascii="Calibri" w:hAnsi="Calibri" w:cs="Calibri"/>
+        </w:rPr>
+      </w:pPr>
+      <w:r>
+        <w:rPr>
+          <w:rFonts w:ascii="Calibri" w:hAnsi="Calibri" w:cs="Calibri"/>
+        </w:rPr>
+        <w:t>The Toggle Boxes feel more intuitive here, but still lack separation and buttony-ness.</w:t>
       </w:r>
     </w:p>
     <w:p>
@@ -2752,18 +3815,30 @@
           <w:ilvl w:val="0"/>
           <w:numId w:val="52"/>
         </w:numPr>
-      </w:pPr>
-      <w:r>
+        <w:rPr>
+          <w:rFonts w:ascii="Calibri" w:hAnsi="Calibri" w:cs="Calibri"/>
+        </w:rPr>
+      </w:pPr>
+      <w:r>
+        <w:rPr>
+          <w:rFonts w:ascii="Calibri" w:hAnsi="Calibri" w:cs="Calibri"/>
+        </w:rPr>
         <w:t>‘Confirm Selections’ maintains consistency here, but still feels out of place as a User.</w:t>
       </w:r>
     </w:p>
     <w:p>
       <w:pPr>
         <w:pStyle w:val="Heading3"/>
+        <w:rPr>
+          <w:rFonts w:ascii="Calibri" w:hAnsi="Calibri" w:cs="Calibri"/>
+        </w:rPr>
       </w:pPr>
       <w:bookmarkStart w:id="27" w:name="confirmation-1"/>
       <w:bookmarkEnd w:id="26"/>
       <w:r>
+        <w:rPr>
+          <w:rFonts w:ascii="Calibri" w:hAnsi="Calibri" w:cs="Calibri"/>
+        </w:rPr>
         <w:t>Confirmation</w:t>
       </w:r>
     </w:p>
@@ -2774,8 +3849,14 @@
           <w:ilvl w:val="0"/>
           <w:numId w:val="53"/>
         </w:numPr>
-      </w:pPr>
-      <w:r>
+        <w:rPr>
+          <w:rFonts w:ascii="Calibri" w:hAnsi="Calibri" w:cs="Calibri"/>
+        </w:rPr>
+      </w:pPr>
+      <w:r>
+        <w:rPr>
+          <w:rFonts w:ascii="Calibri" w:hAnsi="Calibri" w:cs="Calibri"/>
+        </w:rPr>
         <w:t>Reviewing the Terms and Conditions is available as a link, but isn’t automatically displayed to the User.</w:t>
       </w:r>
     </w:p>
@@ -2786,12 +3867,15 @@
           <w:ilvl w:val="0"/>
           <w:numId w:val="54"/>
         </w:numPr>
-      </w:pPr>
-      <w:r>
-        <w:t>Some Users may feel more comf</w:t>
-      </w:r>
-      <w:r>
-        <w:t>ortable if the T&amp;C’s are displayed automatically, but don’t require scrolling before hitting ‘Agree’.</w:t>
+        <w:rPr>
+          <w:rFonts w:ascii="Calibri" w:hAnsi="Calibri" w:cs="Calibri"/>
+        </w:rPr>
+      </w:pPr>
+      <w:r>
+        <w:rPr>
+          <w:rFonts w:ascii="Calibri" w:hAnsi="Calibri" w:cs="Calibri"/>
+        </w:rPr>
+        <w:t>Some Users may feel more comfortable if the T&amp;C’s are displayed automatically, but don’t require scrolling before hitting ‘Agree’.</w:t>
       </w:r>
     </w:p>
     <w:p>
@@ -2801,8 +3885,14 @@
           <w:ilvl w:val="0"/>
           <w:numId w:val="55"/>
         </w:numPr>
-      </w:pPr>
-      <w:r>
+        <w:rPr>
+          <w:rFonts w:ascii="Calibri" w:hAnsi="Calibri" w:cs="Calibri"/>
+        </w:rPr>
+      </w:pPr>
+      <w:r>
+        <w:rPr>
+          <w:rFonts w:ascii="Calibri" w:hAnsi="Calibri" w:cs="Calibri"/>
+        </w:rPr>
         <w:t>Next doesn’t change when the ‘Agree’ toggle box is changed</w:t>
       </w:r>
     </w:p>
@@ -2813,21 +3903,30 @@
           <w:ilvl w:val="0"/>
           <w:numId w:val="56"/>
         </w:numPr>
-      </w:pPr>
-      <w:r>
-        <w:t>Some Users feel more comfortable when the ‘Next’ Button is highlighted after the ‘Agree’ requir</w:t>
-      </w:r>
-      <w:r>
-        <w:t>ement is completed.</w:t>
+        <w:rPr>
+          <w:rFonts w:ascii="Calibri" w:hAnsi="Calibri" w:cs="Calibri"/>
+        </w:rPr>
+      </w:pPr>
+      <w:r>
+        <w:rPr>
+          <w:rFonts w:ascii="Calibri" w:hAnsi="Calibri" w:cs="Calibri"/>
+        </w:rPr>
+        <w:t>Some Users feel more comfortable when the ‘Next’ Button is highlighted after the ‘Agree’ requirement is completed.</w:t>
       </w:r>
     </w:p>
     <w:p>
       <w:pPr>
         <w:pStyle w:val="Heading3"/>
+        <w:rPr>
+          <w:rFonts w:ascii="Calibri" w:hAnsi="Calibri" w:cs="Calibri"/>
+        </w:rPr>
       </w:pPr>
       <w:bookmarkStart w:id="28" w:name="payment-information-1"/>
       <w:bookmarkEnd w:id="27"/>
       <w:r>
+        <w:rPr>
+          <w:rFonts w:ascii="Calibri" w:hAnsi="Calibri" w:cs="Calibri"/>
+        </w:rPr>
         <w:t>Payment Information</w:t>
       </w:r>
     </w:p>
@@ -2838,8 +3937,14 @@
           <w:ilvl w:val="0"/>
           <w:numId w:val="57"/>
         </w:numPr>
-      </w:pPr>
-      <w:r>
+        <w:rPr>
+          <w:rFonts w:ascii="Calibri" w:hAnsi="Calibri" w:cs="Calibri"/>
+        </w:rPr>
+      </w:pPr>
+      <w:r>
+        <w:rPr>
+          <w:rFonts w:ascii="Calibri" w:hAnsi="Calibri" w:cs="Calibri"/>
+        </w:rPr>
         <w:t>The payment information box feels standard, rather than continuous with previous UI.</w:t>
       </w:r>
     </w:p>
@@ -2850,51 +3955,95 @@
           <w:ilvl w:val="0"/>
           <w:numId w:val="57"/>
         </w:numPr>
-      </w:pPr>
-      <w:r>
-        <w:t>Payment information is clear, but the final ‘Purchase’ Button doesn’t confirm if its the final step or if there’s a review point co</w:t>
-      </w:r>
-      <w:r>
-        <w:t>ming up.</w:t>
+        <w:rPr>
+          <w:rFonts w:ascii="Calibri" w:hAnsi="Calibri" w:cs="Calibri"/>
+        </w:rPr>
+      </w:pPr>
+      <w:r>
+        <w:rPr>
+          <w:rFonts w:ascii="Calibri" w:hAnsi="Calibri" w:cs="Calibri"/>
+        </w:rPr>
+        <w:t>Payment information is clear, but the final ‘Purchase’ Button doesn’t confirm if its the final step or if there’s a review point coming up.</w:t>
       </w:r>
     </w:p>
     <w:p>
       <w:pPr>
         <w:pStyle w:val="Heading2"/>
+        <w:rPr>
+          <w:rFonts w:ascii="Calibri" w:hAnsi="Calibri" w:cs="Calibri"/>
+        </w:rPr>
       </w:pPr>
       <w:bookmarkStart w:id="29" w:name="final-note"/>
       <w:bookmarkEnd w:id="21"/>
       <w:bookmarkEnd w:id="28"/>
       <w:r>
+        <w:rPr>
+          <w:rFonts w:ascii="Calibri" w:hAnsi="Calibri" w:cs="Calibri"/>
+        </w:rPr>
         <w:t>Final Note</w:t>
       </w:r>
     </w:p>
     <w:p>
       <w:pPr>
         <w:pStyle w:val="FirstParagraph"/>
-      </w:pPr>
-      <w:r>
+        <w:rPr>
+          <w:rFonts w:ascii="Calibri" w:hAnsi="Calibri" w:cs="Calibri"/>
+        </w:rPr>
+      </w:pPr>
+      <w:r>
+        <w:rPr>
+          <w:rFonts w:ascii="Calibri" w:hAnsi="Calibri" w:cs="Calibri"/>
+        </w:rPr>
         <w:t>Thank you engaging with and reviewing this cognitive walkthrough. I sincerely hope it can provide some insight on your User Experience from an external perspective.</w:t>
       </w:r>
     </w:p>
     <w:p>
       <w:pPr>
         <w:pStyle w:val="BodyText"/>
-      </w:pPr>
-      <w:r>
+        <w:rPr>
+          <w:rFonts w:ascii="Calibri" w:hAnsi="Calibri" w:cs="Calibri"/>
+        </w:rPr>
+      </w:pPr>
+      <w:r>
+        <w:rPr>
+          <w:rFonts w:ascii="Calibri" w:hAnsi="Calibri" w:cs="Calibri"/>
+        </w:rPr>
         <w:t xml:space="preserve">Regards, </w:t>
       </w:r>
-      <w:r>
-        <w:rPr>
+    </w:p>
+    <w:p>
+      <w:pPr>
+        <w:pStyle w:val="BodyText"/>
+        <w:rPr>
+          <w:rFonts w:ascii="Calibri" w:hAnsi="Calibri" w:cs="Calibri"/>
+        </w:rPr>
+      </w:pPr>
+      <w:r>
+        <w:rPr>
+          <w:rFonts w:ascii="Calibri" w:hAnsi="Calibri" w:cs="Calibri"/>
           <w:b/>
           <w:bCs/>
         </w:rPr>
         <w:t>Zakyre Vanstrom</w:t>
       </w:r>
       <w:r>
+        <w:rPr>
+          <w:rFonts w:ascii="Calibri" w:hAnsi="Calibri" w:cs="Calibri"/>
+        </w:rPr>
         <w:t xml:space="preserve"> </w:t>
       </w:r>
-      <w:r>
+    </w:p>
+    <w:p>
+      <w:pPr>
+        <w:pStyle w:val="BodyText"/>
+        <w:rPr>
+          <w:rFonts w:ascii="Calibri" w:hAnsi="Calibri" w:cs="Calibri"/>
+        </w:rPr>
+      </w:pPr>
+      <w:r>
+        <w:rPr>
+          <w:rFonts w:ascii="Calibri" w:hAnsi="Calibri" w:cs="Calibri"/>
+        </w:rPr>
         <w:t>Honors Computer Science, ASU 2022</w:t>
       </w:r>
       <w:bookmarkEnd w:id="20"/>
@@ -4911,6 +6060,13 @@
     <w:lsdException w:name="Placeholder Text" w:semiHidden="1"/>
     <w:lsdException w:name="Light Shading"/>
     <w:lsdException w:name="Light List"/>
+    <w:lsdException w:name="Light Grid"/>
+    <w:lsdException w:name="Medium Shading 1"/>
+    <w:lsdException w:name="Medium Shading 2"/>
+    <w:lsdException w:name="Medium List 1"/>
+    <w:lsdException w:name="Medium List 2"/>
+    <w:lsdException w:name="Medium Grid 1"/>
+    <w:lsdException w:name="Medium Grid 2"/>
     <w:lsdException w:name="Medium Grid 3"/>
     <w:lsdException w:name="Dark List"/>
     <w:lsdException w:name="Colorful Shading"/>

</xml_diff>